<commit_message>
fixed the documentation. Also the webadmin interface was improved in the list of states, now it has the option import geographic information since home
</commit_message>
<xml_diff>
--- a/docs/MANUAL DE INSTALACIÓN.docx
+++ b/docs/MANUAL DE INSTALACIÓN.docx
@@ -2963,8 +2963,19 @@
               <w:jc w:val="both"/>
             </w:pPr>
             <w:r>
-              <w:t>3.4.0</w:t>
-            </w:r>
+              <w:t>3.</w:t>
+            </w:r>
+            <w:r>
+              <w:t>3</w:t>
+            </w:r>
+            <w:r>
+              <w:t>.</w:t>
+            </w:r>
+            <w:r>
+              <w:t>3</w:t>
+            </w:r>
+            <w:bookmarkStart w:id="3" w:name="_GoBack"/>
+            <w:bookmarkEnd w:id="3"/>
           </w:p>
         </w:tc>
         <w:tc>
@@ -2976,14 +2987,36 @@
               <w:pStyle w:val="NoSpacing"/>
               <w:jc w:val="both"/>
             </w:pPr>
-            <w:hyperlink r:id="rId13" w:history="1">
-              <w:r>
-                <w:rPr>
-                  <w:rStyle w:val="Hyperlink"/>
-                </w:rPr>
-                <w:t>https://cran.r-project.org/bin/windows/base/R-3.4.0-win.exe</w:t>
-              </w:r>
-            </w:hyperlink>
+            <w:r>
+              <w:rPr>
+                <w:rStyle w:val="Hyperlink"/>
+              </w:rPr>
+              <w:fldChar w:fldCharType="begin"/>
+            </w:r>
+            <w:r>
+              <w:rPr>
+                <w:rStyle w:val="Hyperlink"/>
+              </w:rPr>
+              <w:instrText xml:space="preserve"> HYPERLINK "https://cran.r-project.org/bin/windows/base/R-3.4.0-win.exe" </w:instrText>
+            </w:r>
+            <w:r>
+              <w:rPr>
+                <w:rStyle w:val="Hyperlink"/>
+              </w:rPr>
+              <w:fldChar w:fldCharType="separate"/>
+            </w:r>
+            <w:r>
+              <w:rPr>
+                <w:rStyle w:val="Hyperlink"/>
+              </w:rPr>
+              <w:t>https://cran.r-project.org/bin/windows/base/R-3.4.0-win.exe</w:t>
+            </w:r>
+            <w:r>
+              <w:rPr>
+                <w:rStyle w:val="Hyperlink"/>
+              </w:rPr>
+              <w:fldChar w:fldCharType="end"/>
+            </w:r>
             <w:r>
               <w:t xml:space="preserve"> </w:t>
             </w:r>
@@ -3042,7 +3075,7 @@
               <w:pStyle w:val="NoSpacing"/>
               <w:jc w:val="both"/>
             </w:pPr>
-            <w:hyperlink r:id="rId14" w:history="1">
+            <w:hyperlink r:id="rId13" w:history="1">
               <w:r>
                 <w:rPr>
                   <w:rStyle w:val="Hyperlink"/>
@@ -3105,7 +3138,7 @@
               <w:pStyle w:val="NoSpacing"/>
               <w:jc w:val="both"/>
             </w:pPr>
-            <w:hyperlink r:id="rId15" w:history="1">
+            <w:hyperlink r:id="rId14" w:history="1">
               <w:r>
                 <w:rPr>
                   <w:rStyle w:val="Hyperlink"/>
@@ -3242,11 +3275,11 @@
         </w:numPr>
         <w:jc w:val="both"/>
       </w:pPr>
-      <w:bookmarkStart w:id="3" w:name="_Toc490460606"/>
+      <w:bookmarkStart w:id="4" w:name="_Toc490460606"/>
       <w:r>
         <w:t>INSTALACIÓN DE SOFTWARE</w:t>
       </w:r>
-      <w:bookmarkEnd w:id="3"/>
+      <w:bookmarkEnd w:id="4"/>
     </w:p>
     <w:p>
       <w:pPr>
@@ -3263,11 +3296,11 @@
         </w:numPr>
         <w:jc w:val="both"/>
       </w:pPr>
-      <w:bookmarkStart w:id="4" w:name="_Toc490460607"/>
+      <w:bookmarkStart w:id="5" w:name="_Toc490460607"/>
       <w:r>
         <w:t>WINDOWS</w:t>
       </w:r>
-      <w:bookmarkEnd w:id="4"/>
+      <w:bookmarkEnd w:id="5"/>
     </w:p>
     <w:p>
       <w:pPr>
@@ -3283,11 +3316,11 @@
           <w:numId w:val="1"/>
         </w:numPr>
       </w:pPr>
-      <w:bookmarkStart w:id="5" w:name="_Toc490460608"/>
+      <w:bookmarkStart w:id="6" w:name="_Toc490460608"/>
       <w:r>
         <w:t>.Net Core</w:t>
       </w:r>
-      <w:bookmarkEnd w:id="5"/>
+      <w:bookmarkEnd w:id="6"/>
     </w:p>
     <w:p>
       <w:pPr>
@@ -3362,7 +3395,6 @@
       <w:r>
         <w:t xml:space="preserve"> </w:t>
       </w:r>
-      <w:bookmarkStart w:id="6" w:name="_GoBack"/>
       <w:r>
         <w:rPr>
           <w:b/>
@@ -3370,7 +3402,6 @@
         </w:rPr>
         <w:t>Este componente debe ser instalado luego de haber instalado IIS</w:t>
       </w:r>
-      <w:bookmarkEnd w:id="6"/>
       <w:r>
         <w:t>.</w:t>
       </w:r>
@@ -3438,7 +3469,7 @@
                     </pic:cNvPicPr>
                   </pic:nvPicPr>
                   <pic:blipFill rotWithShape="1">
-                    <a:blip r:embed="rId16" cstate="print">
+                    <a:blip r:embed="rId15" cstate="print">
                       <a:extLst>
                         <a:ext uri="{28A0092B-C50C-407E-A947-70E740481C1C}">
                           <a14:useLocalDpi xmlns:a14="http://schemas.microsoft.com/office/drawing/2010/main" val="0"/>
@@ -3481,27 +3512,14 @@
       <w:r>
         <w:t xml:space="preserve">Ilustración </w:t>
       </w:r>
-      <w:r>
-        <w:fldChar w:fldCharType="begin"/>
-      </w:r>
-      <w:r>
-        <w:instrText xml:space="preserve"> SEQ Ilustración \* ARABIC </w:instrText>
-      </w:r>
-      <w:r>
-        <w:fldChar w:fldCharType="separate"/>
-      </w:r>
-      <w:r>
-        <w:rPr>
-          <w:noProof/>
-        </w:rPr>
-        <w:t>1</w:t>
-      </w:r>
-      <w:r>
-        <w:rPr>
-          <w:noProof/>
-        </w:rPr>
-        <w:fldChar w:fldCharType="end"/>
-      </w:r>
+      <w:fldSimple w:instr=" SEQ Ilustración \* ARABIC ">
+        <w:r>
+          <w:rPr>
+            <w:noProof/>
+          </w:rPr>
+          <w:t>1</w:t>
+        </w:r>
+      </w:fldSimple>
       <w:r>
         <w:t>Instalación de .Net Core - Aceptar términos y condiciones</w:t>
       </w:r>
@@ -3551,7 +3569,7 @@
                     </pic:cNvPicPr>
                   </pic:nvPicPr>
                   <pic:blipFill rotWithShape="1">
-                    <a:blip r:embed="rId17" cstate="print">
+                    <a:blip r:embed="rId16" cstate="print">
                       <a:extLst>
                         <a:ext uri="{28A0092B-C50C-407E-A947-70E740481C1C}">
                           <a14:useLocalDpi xmlns:a14="http://schemas.microsoft.com/office/drawing/2010/main" val="0"/>
@@ -3593,30 +3611,14 @@
       <w:r>
         <w:t xml:space="preserve">Ilustración </w:t>
       </w:r>
-      <w:r>
-        <w:fldChar w:fldCharType="begin"/>
-      </w:r>
-      <w:r>
-        <w:instrText xml:space="preserve"> SEQ</w:instrText>
-      </w:r>
-      <w:r>
-        <w:instrText xml:space="preserve"> Ilustración \* ARABIC </w:instrText>
-      </w:r>
-      <w:r>
-        <w:fldChar w:fldCharType="separate"/>
-      </w:r>
-      <w:r>
-        <w:rPr>
-          <w:noProof/>
-        </w:rPr>
-        <w:t>2</w:t>
-      </w:r>
-      <w:r>
-        <w:rPr>
-          <w:noProof/>
-        </w:rPr>
-        <w:fldChar w:fldCharType="end"/>
-      </w:r>
+      <w:fldSimple w:instr=" SEQ Ilustración \* ARABIC ">
+        <w:r>
+          <w:rPr>
+            <w:noProof/>
+          </w:rPr>
+          <w:t>2</w:t>
+        </w:r>
+      </w:fldSimple>
       <w:r>
         <w:t xml:space="preserve"> Instalación de .Net Core - Instalación completada</w:t>
       </w:r>
@@ -3749,7 +3751,7 @@
                     </pic:cNvPicPr>
                   </pic:nvPicPr>
                   <pic:blipFill rotWithShape="1">
-                    <a:blip r:embed="rId18" cstate="print">
+                    <a:blip r:embed="rId17" cstate="print">
                       <a:extLst>
                         <a:ext uri="{28A0092B-C50C-407E-A947-70E740481C1C}">
                           <a14:useLocalDpi xmlns:a14="http://schemas.microsoft.com/office/drawing/2010/main" val="0"/>
@@ -3791,27 +3793,14 @@
       <w:r>
         <w:t xml:space="preserve">Ilustración </w:t>
       </w:r>
-      <w:r>
-        <w:fldChar w:fldCharType="begin"/>
-      </w:r>
-      <w:r>
-        <w:instrText xml:space="preserve"> SEQ Ilustración \* ARABIC </w:instrText>
-      </w:r>
-      <w:r>
-        <w:fldChar w:fldCharType="separate"/>
-      </w:r>
-      <w:r>
-        <w:rPr>
-          <w:noProof/>
-        </w:rPr>
-        <w:t>3</w:t>
-      </w:r>
-      <w:r>
-        <w:rPr>
-          <w:noProof/>
-        </w:rPr>
-        <w:fldChar w:fldCharType="end"/>
-      </w:r>
+      <w:fldSimple w:instr=" SEQ Ilustración \* ARABIC ">
+        <w:r>
+          <w:rPr>
+            <w:noProof/>
+          </w:rPr>
+          <w:t>3</w:t>
+        </w:r>
+      </w:fldSimple>
       <w:r>
         <w:t xml:space="preserve"> Instalación de Mongo - Bienvenida</w:t>
       </w:r>
@@ -3873,7 +3862,7 @@
                     </pic:cNvPicPr>
                   </pic:nvPicPr>
                   <pic:blipFill rotWithShape="1">
-                    <a:blip r:embed="rId19" cstate="print">
+                    <a:blip r:embed="rId18" cstate="print">
                       <a:extLst>
                         <a:ext uri="{28A0092B-C50C-407E-A947-70E740481C1C}">
                           <a14:useLocalDpi xmlns:a14="http://schemas.microsoft.com/office/drawing/2010/main" val="0"/>
@@ -3915,27 +3904,14 @@
       <w:r>
         <w:t xml:space="preserve">Ilustración </w:t>
       </w:r>
-      <w:r>
-        <w:fldChar w:fldCharType="begin"/>
-      </w:r>
-      <w:r>
-        <w:instrText xml:space="preserve"> SEQ Ilustración \* ARABIC </w:instrText>
-      </w:r>
-      <w:r>
-        <w:fldChar w:fldCharType="separate"/>
-      </w:r>
-      <w:r>
-        <w:rPr>
-          <w:noProof/>
-        </w:rPr>
-        <w:t>4</w:t>
-      </w:r>
-      <w:r>
-        <w:rPr>
-          <w:noProof/>
-        </w:rPr>
-        <w:fldChar w:fldCharType="end"/>
-      </w:r>
+      <w:fldSimple w:instr=" SEQ Ilustración \* ARABIC ">
+        <w:r>
+          <w:rPr>
+            <w:noProof/>
+          </w:rPr>
+          <w:t>4</w:t>
+        </w:r>
+      </w:fldSimple>
       <w:r>
         <w:t xml:space="preserve"> Instalación de Mongo - Aceptar licencia</w:t>
       </w:r>
@@ -4002,7 +3978,7 @@
                     </pic:cNvPicPr>
                   </pic:nvPicPr>
                   <pic:blipFill rotWithShape="1">
-                    <a:blip r:embed="rId20" cstate="print">
+                    <a:blip r:embed="rId19" cstate="print">
                       <a:extLst>
                         <a:ext uri="{28A0092B-C50C-407E-A947-70E740481C1C}">
                           <a14:useLocalDpi xmlns:a14="http://schemas.microsoft.com/office/drawing/2010/main" val="0"/>
@@ -4044,27 +4020,14 @@
       <w:r>
         <w:t xml:space="preserve">Ilustración </w:t>
       </w:r>
-      <w:r>
-        <w:fldChar w:fldCharType="begin"/>
-      </w:r>
-      <w:r>
-        <w:instrText xml:space="preserve"> SEQ Ilustración \* ARABIC </w:instrText>
-      </w:r>
-      <w:r>
-        <w:fldChar w:fldCharType="separate"/>
-      </w:r>
-      <w:r>
-        <w:rPr>
-          <w:noProof/>
-        </w:rPr>
-        <w:t>5</w:t>
-      </w:r>
-      <w:r>
-        <w:rPr>
-          <w:noProof/>
-        </w:rPr>
-        <w:fldChar w:fldCharType="end"/>
-      </w:r>
+      <w:fldSimple w:instr=" SEQ Ilustración \* ARABIC ">
+        <w:r>
+          <w:rPr>
+            <w:noProof/>
+          </w:rPr>
+          <w:t>5</w:t>
+        </w:r>
+      </w:fldSimple>
       <w:r>
         <w:t xml:space="preserve"> Instalación de Mongo - Tipo de instalación (Complete)</w:t>
       </w:r>
@@ -4129,7 +4092,7 @@
                     </pic:cNvPicPr>
                   </pic:nvPicPr>
                   <pic:blipFill rotWithShape="1">
-                    <a:blip r:embed="rId21" cstate="print">
+                    <a:blip r:embed="rId20" cstate="print">
                       <a:extLst>
                         <a:ext uri="{28A0092B-C50C-407E-A947-70E740481C1C}">
                           <a14:useLocalDpi xmlns:a14="http://schemas.microsoft.com/office/drawing/2010/main" val="0"/>
@@ -4171,27 +4134,14 @@
       <w:r>
         <w:t xml:space="preserve">Ilustración </w:t>
       </w:r>
-      <w:r>
-        <w:fldChar w:fldCharType="begin"/>
-      </w:r>
-      <w:r>
-        <w:instrText xml:space="preserve"> SEQ Ilustración \* ARABIC </w:instrText>
-      </w:r>
-      <w:r>
-        <w:fldChar w:fldCharType="separate"/>
-      </w:r>
-      <w:r>
-        <w:rPr>
-          <w:noProof/>
-        </w:rPr>
-        <w:t>6</w:t>
-      </w:r>
-      <w:r>
-        <w:rPr>
-          <w:noProof/>
-        </w:rPr>
-        <w:fldChar w:fldCharType="end"/>
-      </w:r>
+      <w:fldSimple w:instr=" SEQ Ilustración \* ARABIC ">
+        <w:r>
+          <w:rPr>
+            <w:noProof/>
+          </w:rPr>
+          <w:t>6</w:t>
+        </w:r>
+      </w:fldSimple>
       <w:r>
         <w:t xml:space="preserve"> Instalación de Mongo - Confirmación de instalación</w:t>
       </w:r>
@@ -4253,7 +4203,7 @@
                     </pic:cNvPicPr>
                   </pic:nvPicPr>
                   <pic:blipFill rotWithShape="1">
-                    <a:blip r:embed="rId22" cstate="print">
+                    <a:blip r:embed="rId21" cstate="print">
                       <a:extLst>
                         <a:ext uri="{28A0092B-C50C-407E-A947-70E740481C1C}">
                           <a14:useLocalDpi xmlns:a14="http://schemas.microsoft.com/office/drawing/2010/main" val="0"/>
@@ -4295,27 +4245,14 @@
       <w:r>
         <w:t xml:space="preserve">Ilustración </w:t>
       </w:r>
-      <w:r>
-        <w:fldChar w:fldCharType="begin"/>
-      </w:r>
-      <w:r>
-        <w:instrText xml:space="preserve"> SEQ Ilustración \* ARABIC </w:instrText>
-      </w:r>
-      <w:r>
-        <w:fldChar w:fldCharType="separate"/>
-      </w:r>
-      <w:r>
-        <w:rPr>
-          <w:noProof/>
-        </w:rPr>
-        <w:t>7</w:t>
-      </w:r>
-      <w:r>
-        <w:rPr>
-          <w:noProof/>
-        </w:rPr>
-        <w:fldChar w:fldCharType="end"/>
-      </w:r>
+      <w:fldSimple w:instr=" SEQ Ilustración \* ARABIC ">
+        <w:r>
+          <w:rPr>
+            <w:noProof/>
+          </w:rPr>
+          <w:t>7</w:t>
+        </w:r>
+      </w:fldSimple>
       <w:r>
         <w:t xml:space="preserve"> Instalación de Mongo - Mensaje de confirmación de instalación</w:t>
       </w:r>
@@ -4422,7 +4359,7 @@
                     </pic:cNvPicPr>
                   </pic:nvPicPr>
                   <pic:blipFill rotWithShape="1">
-                    <a:blip r:embed="rId23" cstate="print">
+                    <a:blip r:embed="rId22" cstate="print">
                       <a:extLst>
                         <a:ext uri="{28A0092B-C50C-407E-A947-70E740481C1C}">
                           <a14:useLocalDpi xmlns:a14="http://schemas.microsoft.com/office/drawing/2010/main" val="0"/>
@@ -4464,27 +4401,14 @@
       <w:r>
         <w:t xml:space="preserve">Ilustración </w:t>
       </w:r>
-      <w:r>
-        <w:fldChar w:fldCharType="begin"/>
-      </w:r>
-      <w:r>
-        <w:instrText xml:space="preserve"> SEQ Ilustración \* ARABIC </w:instrText>
-      </w:r>
-      <w:r>
-        <w:fldChar w:fldCharType="separate"/>
-      </w:r>
-      <w:r>
-        <w:rPr>
-          <w:noProof/>
-        </w:rPr>
-        <w:t>8</w:t>
-      </w:r>
-      <w:r>
-        <w:rPr>
-          <w:noProof/>
-        </w:rPr>
-        <w:fldChar w:fldCharType="end"/>
-      </w:r>
+      <w:fldSimple w:instr=" SEQ Ilustración \* ARABIC ">
+        <w:r>
+          <w:rPr>
+            <w:noProof/>
+          </w:rPr>
+          <w:t>8</w:t>
+        </w:r>
+      </w:fldSimple>
       <w:r>
         <w:t xml:space="preserve"> Configuración de Mongo - Organización de carpetas</w:t>
       </w:r>
@@ -4693,7 +4617,7 @@
                     </pic:cNvPicPr>
                   </pic:nvPicPr>
                   <pic:blipFill>
-                    <a:blip r:embed="rId24" cstate="print">
+                    <a:blip r:embed="rId23" cstate="print">
                       <a:extLst>
                         <a:ext uri="{28A0092B-C50C-407E-A947-70E740481C1C}">
                           <a14:useLocalDpi xmlns:a14="http://schemas.microsoft.com/office/drawing/2010/main" val="0"/>
@@ -4732,27 +4656,14 @@
       <w:r>
         <w:t xml:space="preserve">Ilustración </w:t>
       </w:r>
-      <w:r>
-        <w:fldChar w:fldCharType="begin"/>
-      </w:r>
-      <w:r>
-        <w:instrText xml:space="preserve"> SEQ Ilustración \* ARABIC </w:instrText>
-      </w:r>
-      <w:r>
-        <w:fldChar w:fldCharType="separate"/>
-      </w:r>
-      <w:r>
-        <w:rPr>
-          <w:noProof/>
-        </w:rPr>
-        <w:t>9</w:t>
-      </w:r>
-      <w:r>
-        <w:rPr>
-          <w:noProof/>
-        </w:rPr>
-        <w:fldChar w:fldCharType="end"/>
-      </w:r>
+      <w:fldSimple w:instr=" SEQ Ilustración \* ARABIC ">
+        <w:r>
+          <w:rPr>
+            <w:noProof/>
+          </w:rPr>
+          <w:t>9</w:t>
+        </w:r>
+      </w:fldSimple>
       <w:r>
         <w:t xml:space="preserve"> Configuración de Mongo - Archivo de configuración</w:t>
       </w:r>
@@ -4884,7 +4795,7 @@
                     </pic:cNvPicPr>
                   </pic:nvPicPr>
                   <pic:blipFill rotWithShape="1">
-                    <a:blip r:embed="rId25" cstate="print">
+                    <a:blip r:embed="rId24" cstate="print">
                       <a:extLst>
                         <a:ext uri="{28A0092B-C50C-407E-A947-70E740481C1C}">
                           <a14:useLocalDpi xmlns:a14="http://schemas.microsoft.com/office/drawing/2010/main" val="0"/>
@@ -4926,27 +4837,14 @@
       <w:r>
         <w:t xml:space="preserve">Ilustración </w:t>
       </w:r>
-      <w:r>
-        <w:fldChar w:fldCharType="begin"/>
-      </w:r>
-      <w:r>
-        <w:instrText xml:space="preserve"> SEQ Ilustración \* ARABIC </w:instrText>
-      </w:r>
-      <w:r>
-        <w:fldChar w:fldCharType="separate"/>
-      </w:r>
-      <w:r>
-        <w:rPr>
-          <w:noProof/>
-        </w:rPr>
-        <w:t>10</w:t>
-      </w:r>
-      <w:r>
-        <w:rPr>
-          <w:noProof/>
-        </w:rPr>
-        <w:fldChar w:fldCharType="end"/>
-      </w:r>
+      <w:fldSimple w:instr=" SEQ Ilustración \* ARABIC ">
+        <w:r>
+          <w:rPr>
+            <w:noProof/>
+          </w:rPr>
+          <w:t>10</w:t>
+        </w:r>
+      </w:fldSimple>
       <w:r>
         <w:t xml:space="preserve"> Configuración de Mongo - Comando mongo no reconocido</w:t>
       </w:r>
@@ -5063,7 +4961,7 @@
                     </pic:cNvPicPr>
                   </pic:nvPicPr>
                   <pic:blipFill>
-                    <a:blip r:embed="rId26" cstate="print">
+                    <a:blip r:embed="rId25" cstate="print">
                       <a:extLst>
                         <a:ext uri="{28A0092B-C50C-407E-A947-70E740481C1C}">
                           <a14:useLocalDpi xmlns:a14="http://schemas.microsoft.com/office/drawing/2010/main" val="0"/>
@@ -5102,27 +5000,14 @@
       <w:r>
         <w:t xml:space="preserve">Ilustración </w:t>
       </w:r>
-      <w:r>
-        <w:fldChar w:fldCharType="begin"/>
-      </w:r>
-      <w:r>
-        <w:instrText xml:space="preserve"> SEQ Ilustración \* ARABIC </w:instrText>
-      </w:r>
-      <w:r>
-        <w:fldChar w:fldCharType="separate"/>
-      </w:r>
-      <w:r>
-        <w:rPr>
-          <w:noProof/>
-        </w:rPr>
-        <w:t>11</w:t>
-      </w:r>
-      <w:r>
-        <w:rPr>
-          <w:noProof/>
-        </w:rPr>
-        <w:fldChar w:fldCharType="end"/>
-      </w:r>
+      <w:fldSimple w:instr=" SEQ Ilustración \* ARABIC ">
+        <w:r>
+          <w:rPr>
+            <w:noProof/>
+          </w:rPr>
+          <w:t>11</w:t>
+        </w:r>
+      </w:fldSimple>
       <w:r>
         <w:t xml:space="preserve"> Configuración de Mongo - Acceso a la configuración del sistema</w:t>
       </w:r>
@@ -5259,7 +5144,7 @@
                     </pic:cNvPicPr>
                   </pic:nvPicPr>
                   <pic:blipFill>
-                    <a:blip r:embed="rId27" cstate="print">
+                    <a:blip r:embed="rId26" cstate="print">
                       <a:extLst>
                         <a:ext uri="{28A0092B-C50C-407E-A947-70E740481C1C}">
                           <a14:useLocalDpi xmlns:a14="http://schemas.microsoft.com/office/drawing/2010/main" val="0"/>
@@ -5298,27 +5183,14 @@
       <w:r>
         <w:t xml:space="preserve">Ilustración </w:t>
       </w:r>
-      <w:r>
-        <w:fldChar w:fldCharType="begin"/>
-      </w:r>
-      <w:r>
-        <w:instrText xml:space="preserve"> SEQ Ilustración \* ARABIC </w:instrText>
-      </w:r>
-      <w:r>
-        <w:fldChar w:fldCharType="separate"/>
-      </w:r>
-      <w:r>
-        <w:rPr>
-          <w:noProof/>
-        </w:rPr>
-        <w:t>12</w:t>
-      </w:r>
-      <w:r>
-        <w:rPr>
-          <w:noProof/>
-        </w:rPr>
-        <w:fldChar w:fldCharType="end"/>
-      </w:r>
+      <w:fldSimple w:instr=" SEQ Ilustración \* ARABIC ">
+        <w:r>
+          <w:rPr>
+            <w:noProof/>
+          </w:rPr>
+          <w:t>12</w:t>
+        </w:r>
+      </w:fldSimple>
       <w:r>
         <w:t xml:space="preserve"> Configuración de Mongo - Variable </w:t>
       </w:r>
@@ -5491,7 +5363,7 @@
                     </pic:cNvPicPr>
                   </pic:nvPicPr>
                   <pic:blipFill>
-                    <a:blip r:embed="rId28">
+                    <a:blip r:embed="rId27">
                       <a:extLst>
                         <a:ext uri="{28A0092B-C50C-407E-A947-70E740481C1C}">
                           <a14:useLocalDpi xmlns:a14="http://schemas.microsoft.com/office/drawing/2010/main" val="0"/>
@@ -5530,27 +5402,14 @@
       <w:r>
         <w:t xml:space="preserve">Ilustración </w:t>
       </w:r>
-      <w:r>
-        <w:fldChar w:fldCharType="begin"/>
-      </w:r>
-      <w:r>
-        <w:instrText xml:space="preserve"> SEQ Ilustración \* ARABIC </w:instrText>
-      </w:r>
-      <w:r>
-        <w:fldChar w:fldCharType="separate"/>
-      </w:r>
-      <w:r>
-        <w:rPr>
-          <w:noProof/>
-        </w:rPr>
-        <w:t>13</w:t>
-      </w:r>
-      <w:r>
-        <w:rPr>
-          <w:noProof/>
-        </w:rPr>
-        <w:fldChar w:fldCharType="end"/>
-      </w:r>
+      <w:fldSimple w:instr=" SEQ Ilustración \* ARABIC ">
+        <w:r>
+          <w:rPr>
+            <w:noProof/>
+          </w:rPr>
+          <w:t>13</w:t>
+        </w:r>
+      </w:fldSimple>
       <w:r>
         <w:t xml:space="preserve"> Configuración de Mongo - Agregar los ejecutables de Mongo a la variable de entorno</w:t>
       </w:r>
@@ -5636,7 +5495,7 @@
                     </pic:cNvPicPr>
                   </pic:nvPicPr>
                   <pic:blipFill>
-                    <a:blip r:embed="rId29">
+                    <a:blip r:embed="rId28">
                       <a:extLst>
                         <a:ext uri="{28A0092B-C50C-407E-A947-70E740481C1C}">
                           <a14:useLocalDpi xmlns:a14="http://schemas.microsoft.com/office/drawing/2010/main" val="0"/>
@@ -5675,27 +5534,14 @@
       <w:r>
         <w:t xml:space="preserve">Ilustración </w:t>
       </w:r>
-      <w:r>
-        <w:fldChar w:fldCharType="begin"/>
-      </w:r>
-      <w:r>
-        <w:instrText xml:space="preserve"> SEQ Ilustración \* ARABIC </w:instrText>
-      </w:r>
-      <w:r>
-        <w:fldChar w:fldCharType="separate"/>
-      </w:r>
-      <w:r>
-        <w:rPr>
-          <w:noProof/>
-        </w:rPr>
-        <w:t>14</w:t>
-      </w:r>
-      <w:r>
-        <w:rPr>
-          <w:noProof/>
-        </w:rPr>
-        <w:fldChar w:fldCharType="end"/>
-      </w:r>
+      <w:fldSimple w:instr=" SEQ Ilustración \* ARABIC ">
+        <w:r>
+          <w:rPr>
+            <w:noProof/>
+          </w:rPr>
+          <w:t>14</w:t>
+        </w:r>
+      </w:fldSimple>
       <w:r>
         <w:t xml:space="preserve"> Configuración de Mongo - Prueba de comando mongo en </w:t>
       </w:r>
@@ -5903,7 +5749,7 @@
                     </pic:cNvPicPr>
                   </pic:nvPicPr>
                   <pic:blipFill>
-                    <a:blip r:embed="rId30">
+                    <a:blip r:embed="rId29">
                       <a:extLst>
                         <a:ext uri="{28A0092B-C50C-407E-A947-70E740481C1C}">
                           <a14:useLocalDpi xmlns:a14="http://schemas.microsoft.com/office/drawing/2010/main" val="0"/>
@@ -5942,27 +5788,14 @@
       <w:r>
         <w:t xml:space="preserve">Ilustración </w:t>
       </w:r>
-      <w:r>
-        <w:fldChar w:fldCharType="begin"/>
-      </w:r>
-      <w:r>
-        <w:instrText xml:space="preserve"> SEQ Ilustración \* ARABIC </w:instrText>
-      </w:r>
-      <w:r>
-        <w:fldChar w:fldCharType="separate"/>
-      </w:r>
-      <w:r>
-        <w:rPr>
-          <w:noProof/>
-        </w:rPr>
-        <w:t>15</w:t>
-      </w:r>
-      <w:r>
-        <w:rPr>
-          <w:noProof/>
-        </w:rPr>
-        <w:fldChar w:fldCharType="end"/>
-      </w:r>
+      <w:fldSimple w:instr=" SEQ Ilustración \* ARABIC ">
+        <w:r>
+          <w:rPr>
+            <w:noProof/>
+          </w:rPr>
+          <w:t>15</w:t>
+        </w:r>
+      </w:fldSimple>
       <w:r>
         <w:t xml:space="preserve"> Configuración de Mongo - Creación del servicio de la base de datos</w:t>
       </w:r>
@@ -6065,7 +5898,7 @@
                     </pic:cNvPicPr>
                   </pic:nvPicPr>
                   <pic:blipFill>
-                    <a:blip r:embed="rId31">
+                    <a:blip r:embed="rId30">
                       <a:extLst>
                         <a:ext uri="{28A0092B-C50C-407E-A947-70E740481C1C}">
                           <a14:useLocalDpi xmlns:a14="http://schemas.microsoft.com/office/drawing/2010/main" val="0"/>
@@ -6104,27 +5937,14 @@
       <w:r>
         <w:t xml:space="preserve">Ilustración </w:t>
       </w:r>
-      <w:r>
-        <w:fldChar w:fldCharType="begin"/>
-      </w:r>
-      <w:r>
-        <w:instrText xml:space="preserve"> SEQ Ilustración \* ARABIC </w:instrText>
-      </w:r>
-      <w:r>
-        <w:fldChar w:fldCharType="separate"/>
-      </w:r>
-      <w:r>
-        <w:rPr>
-          <w:noProof/>
-        </w:rPr>
-        <w:t>16</w:t>
-      </w:r>
-      <w:r>
-        <w:rPr>
-          <w:noProof/>
-        </w:rPr>
-        <w:fldChar w:fldCharType="end"/>
-      </w:r>
+      <w:fldSimple w:instr=" SEQ Ilustración \* ARABIC ">
+        <w:r>
+          <w:rPr>
+            <w:noProof/>
+          </w:rPr>
+          <w:t>16</w:t>
+        </w:r>
+      </w:fldSimple>
       <w:r>
         <w:t xml:space="preserve"> Configuración de Mongo - Iniciar el servicio</w:t>
       </w:r>
@@ -6239,7 +6059,7 @@
                     </pic:cNvPicPr>
                   </pic:nvPicPr>
                   <pic:blipFill>
-                    <a:blip r:embed="rId32">
+                    <a:blip r:embed="rId31">
                       <a:extLst>
                         <a:ext uri="{28A0092B-C50C-407E-A947-70E740481C1C}">
                           <a14:useLocalDpi xmlns:a14="http://schemas.microsoft.com/office/drawing/2010/main" val="0"/>
@@ -6278,27 +6098,14 @@
       <w:r>
         <w:t xml:space="preserve">Ilustración </w:t>
       </w:r>
-      <w:r>
-        <w:fldChar w:fldCharType="begin"/>
-      </w:r>
-      <w:r>
-        <w:instrText xml:space="preserve"> SEQ Ilustración \* ARABIC </w:instrText>
-      </w:r>
-      <w:r>
-        <w:fldChar w:fldCharType="separate"/>
-      </w:r>
-      <w:r>
-        <w:rPr>
-          <w:noProof/>
-        </w:rPr>
-        <w:t>17</w:t>
-      </w:r>
-      <w:r>
-        <w:rPr>
-          <w:noProof/>
-        </w:rPr>
-        <w:fldChar w:fldCharType="end"/>
-      </w:r>
+      <w:fldSimple w:instr=" SEQ Ilustración \* ARABIC ">
+        <w:r>
+          <w:rPr>
+            <w:noProof/>
+          </w:rPr>
+          <w:t>17</w:t>
+        </w:r>
+      </w:fldSimple>
       <w:r>
         <w:t xml:space="preserve"> Instalación de R - Selección de idioma</w:t>
       </w:r>
@@ -6360,7 +6167,7 @@
                     </pic:cNvPicPr>
                   </pic:nvPicPr>
                   <pic:blipFill>
-                    <a:blip r:embed="rId33">
+                    <a:blip r:embed="rId32">
                       <a:extLst>
                         <a:ext uri="{28A0092B-C50C-407E-A947-70E740481C1C}">
                           <a14:useLocalDpi xmlns:a14="http://schemas.microsoft.com/office/drawing/2010/main" val="0"/>
@@ -6399,30 +6206,14 @@
       <w:r>
         <w:t xml:space="preserve">Ilustración </w:t>
       </w:r>
-      <w:r>
-        <w:fldChar w:fldCharType="begin"/>
-      </w:r>
-      <w:r>
-        <w:instrText xml:space="preserve"> SEQ Ilustraci</w:instrText>
-      </w:r>
-      <w:r>
-        <w:instrText xml:space="preserve">ón \* ARABIC </w:instrText>
-      </w:r>
-      <w:r>
-        <w:fldChar w:fldCharType="separate"/>
-      </w:r>
-      <w:r>
-        <w:rPr>
-          <w:noProof/>
-        </w:rPr>
-        <w:t>18</w:t>
-      </w:r>
-      <w:r>
-        <w:rPr>
-          <w:noProof/>
-        </w:rPr>
-        <w:fldChar w:fldCharType="end"/>
-      </w:r>
+      <w:fldSimple w:instr=" SEQ Ilustración \* ARABIC ">
+        <w:r>
+          <w:rPr>
+            <w:noProof/>
+          </w:rPr>
+          <w:t>18</w:t>
+        </w:r>
+      </w:fldSimple>
       <w:r>
         <w:t xml:space="preserve"> Instalación de R - Ventana de bienvenida</w:t>
       </w:r>
@@ -6489,7 +6280,7 @@
                     </pic:cNvPicPr>
                   </pic:nvPicPr>
                   <pic:blipFill>
-                    <a:blip r:embed="rId34">
+                    <a:blip r:embed="rId33">
                       <a:extLst>
                         <a:ext uri="{28A0092B-C50C-407E-A947-70E740481C1C}">
                           <a14:useLocalDpi xmlns:a14="http://schemas.microsoft.com/office/drawing/2010/main" val="0"/>
@@ -6528,27 +6319,14 @@
       <w:r>
         <w:t xml:space="preserve">Ilustración </w:t>
       </w:r>
-      <w:r>
-        <w:fldChar w:fldCharType="begin"/>
-      </w:r>
-      <w:r>
-        <w:instrText xml:space="preserve"> SEQ Ilustración \* ARABIC </w:instrText>
-      </w:r>
-      <w:r>
-        <w:fldChar w:fldCharType="separate"/>
-      </w:r>
-      <w:r>
-        <w:rPr>
-          <w:noProof/>
-        </w:rPr>
-        <w:t>19</w:t>
-      </w:r>
-      <w:r>
-        <w:rPr>
-          <w:noProof/>
-        </w:rPr>
-        <w:fldChar w:fldCharType="end"/>
-      </w:r>
+      <w:fldSimple w:instr=" SEQ Ilustración \* ARABIC ">
+        <w:r>
+          <w:rPr>
+            <w:noProof/>
+          </w:rPr>
+          <w:t>19</w:t>
+        </w:r>
+      </w:fldSimple>
       <w:r>
         <w:t xml:space="preserve"> Instalación de R - Licencia de software</w:t>
       </w:r>
@@ -6616,7 +6394,7 @@
                     </pic:cNvPicPr>
                   </pic:nvPicPr>
                   <pic:blipFill>
-                    <a:blip r:embed="rId35">
+                    <a:blip r:embed="rId34">
                       <a:extLst>
                         <a:ext uri="{28A0092B-C50C-407E-A947-70E740481C1C}">
                           <a14:useLocalDpi xmlns:a14="http://schemas.microsoft.com/office/drawing/2010/main" val="0"/>
@@ -6655,30 +6433,14 @@
       <w:r>
         <w:t xml:space="preserve">Ilustración </w:t>
       </w:r>
-      <w:r>
-        <w:fldChar w:fldCharType="begin"/>
-      </w:r>
-      <w:r>
-        <w:instrText xml:space="preserve"> SEQ</w:instrText>
-      </w:r>
-      <w:r>
-        <w:instrText xml:space="preserve"> Ilustración \* ARABIC </w:instrText>
-      </w:r>
-      <w:r>
-        <w:fldChar w:fldCharType="separate"/>
-      </w:r>
-      <w:r>
-        <w:rPr>
-          <w:noProof/>
-        </w:rPr>
-        <w:t>20</w:t>
-      </w:r>
-      <w:r>
-        <w:rPr>
-          <w:noProof/>
-        </w:rPr>
-        <w:fldChar w:fldCharType="end"/>
-      </w:r>
+      <w:fldSimple w:instr=" SEQ Ilustración \* ARABIC ">
+        <w:r>
+          <w:rPr>
+            <w:noProof/>
+          </w:rPr>
+          <w:t>20</w:t>
+        </w:r>
+      </w:fldSimple>
       <w:r>
         <w:t xml:space="preserve"> Instalación de R - Ruta de archivos del software</w:t>
       </w:r>
@@ -6748,7 +6510,7 @@
                     </pic:cNvPicPr>
                   </pic:nvPicPr>
                   <pic:blipFill>
-                    <a:blip r:embed="rId36">
+                    <a:blip r:embed="rId35">
                       <a:extLst>
                         <a:ext uri="{28A0092B-C50C-407E-A947-70E740481C1C}">
                           <a14:useLocalDpi xmlns:a14="http://schemas.microsoft.com/office/drawing/2010/main" val="0"/>
@@ -6787,27 +6549,14 @@
       <w:r>
         <w:t xml:space="preserve">Ilustración </w:t>
       </w:r>
-      <w:r>
-        <w:fldChar w:fldCharType="begin"/>
-      </w:r>
-      <w:r>
-        <w:instrText xml:space="preserve"> SEQ Ilustración \* ARABIC </w:instrText>
-      </w:r>
-      <w:r>
-        <w:fldChar w:fldCharType="separate"/>
-      </w:r>
-      <w:r>
-        <w:rPr>
-          <w:noProof/>
-        </w:rPr>
-        <w:t>21</w:t>
-      </w:r>
-      <w:r>
-        <w:rPr>
-          <w:noProof/>
-        </w:rPr>
-        <w:fldChar w:fldCharType="end"/>
-      </w:r>
+      <w:fldSimple w:instr=" SEQ Ilustración \* ARABIC ">
+        <w:r>
+          <w:rPr>
+            <w:noProof/>
+          </w:rPr>
+          <w:t>21</w:t>
+        </w:r>
+      </w:fldSimple>
       <w:r>
         <w:t xml:space="preserve"> Instalación de R - Paquetes a instalar</w:t>
       </w:r>
@@ -6884,7 +6633,7 @@
                     </pic:cNvPicPr>
                   </pic:nvPicPr>
                   <pic:blipFill>
-                    <a:blip r:embed="rId37">
+                    <a:blip r:embed="rId36">
                       <a:extLst>
                         <a:ext uri="{28A0092B-C50C-407E-A947-70E740481C1C}">
                           <a14:useLocalDpi xmlns:a14="http://schemas.microsoft.com/office/drawing/2010/main" val="0"/>
@@ -6923,30 +6672,14 @@
       <w:r>
         <w:t xml:space="preserve">Ilustración </w:t>
       </w:r>
-      <w:r>
-        <w:fldChar w:fldCharType="begin"/>
-      </w:r>
-      <w:r>
-        <w:instrText xml:space="preserve"> SEQ Ilustració</w:instrText>
-      </w:r>
-      <w:r>
-        <w:instrText xml:space="preserve">n \* ARABIC </w:instrText>
-      </w:r>
-      <w:r>
-        <w:fldChar w:fldCharType="separate"/>
-      </w:r>
-      <w:r>
-        <w:rPr>
-          <w:noProof/>
-        </w:rPr>
-        <w:t>22</w:t>
-      </w:r>
-      <w:r>
-        <w:rPr>
-          <w:noProof/>
-        </w:rPr>
-        <w:fldChar w:fldCharType="end"/>
-      </w:r>
+      <w:fldSimple w:instr=" SEQ Ilustración \* ARABIC ">
+        <w:r>
+          <w:rPr>
+            <w:noProof/>
+          </w:rPr>
+          <w:t>22</w:t>
+        </w:r>
+      </w:fldSimple>
       <w:r>
         <w:t xml:space="preserve"> Instalación de R - Opciones de inicio</w:t>
       </w:r>
@@ -7013,7 +6746,7 @@
                     </pic:cNvPicPr>
                   </pic:nvPicPr>
                   <pic:blipFill>
-                    <a:blip r:embed="rId38">
+                    <a:blip r:embed="rId37">
                       <a:extLst>
                         <a:ext uri="{28A0092B-C50C-407E-A947-70E740481C1C}">
                           <a14:useLocalDpi xmlns:a14="http://schemas.microsoft.com/office/drawing/2010/main" val="0"/>
@@ -7052,27 +6785,14 @@
       <w:r>
         <w:t xml:space="preserve">Ilustración </w:t>
       </w:r>
-      <w:r>
-        <w:fldChar w:fldCharType="begin"/>
-      </w:r>
-      <w:r>
-        <w:instrText xml:space="preserve"> SEQ Ilustración \* ARABIC </w:instrText>
-      </w:r>
-      <w:r>
-        <w:fldChar w:fldCharType="separate"/>
-      </w:r>
-      <w:r>
-        <w:rPr>
-          <w:noProof/>
-        </w:rPr>
-        <w:t>23</w:t>
-      </w:r>
-      <w:r>
-        <w:rPr>
-          <w:noProof/>
-        </w:rPr>
-        <w:fldChar w:fldCharType="end"/>
-      </w:r>
+      <w:fldSimple w:instr=" SEQ Ilustración \* ARABIC ">
+        <w:r>
+          <w:rPr>
+            <w:noProof/>
+          </w:rPr>
+          <w:t>23</w:t>
+        </w:r>
+      </w:fldSimple>
       <w:r>
         <w:t xml:space="preserve"> Instalación de R - </w:t>
       </w:r>
@@ -7139,7 +6859,7 @@
                     </pic:cNvPicPr>
                   </pic:nvPicPr>
                   <pic:blipFill>
-                    <a:blip r:embed="rId39">
+                    <a:blip r:embed="rId38">
                       <a:extLst>
                         <a:ext uri="{28A0092B-C50C-407E-A947-70E740481C1C}">
                           <a14:useLocalDpi xmlns:a14="http://schemas.microsoft.com/office/drawing/2010/main" val="0"/>
@@ -7178,27 +6898,14 @@
       <w:r>
         <w:t xml:space="preserve">Ilustración </w:t>
       </w:r>
-      <w:r>
-        <w:fldChar w:fldCharType="begin"/>
-      </w:r>
-      <w:r>
-        <w:instrText xml:space="preserve"> SEQ Ilustración \* ARABIC </w:instrText>
-      </w:r>
-      <w:r>
-        <w:fldChar w:fldCharType="separate"/>
-      </w:r>
-      <w:r>
-        <w:rPr>
-          <w:noProof/>
-        </w:rPr>
-        <w:t>24</w:t>
-      </w:r>
-      <w:r>
-        <w:rPr>
-          <w:noProof/>
-        </w:rPr>
-        <w:fldChar w:fldCharType="end"/>
-      </w:r>
+      <w:fldSimple w:instr=" SEQ Ilustración \* ARABIC ">
+        <w:r>
+          <w:rPr>
+            <w:noProof/>
+          </w:rPr>
+          <w:t>24</w:t>
+        </w:r>
+      </w:fldSimple>
       <w:r>
         <w:t xml:space="preserve"> Instalación de R - Tareas adicionales</w:t>
       </w:r>
@@ -7260,7 +6967,7 @@
                     </pic:cNvPicPr>
                   </pic:nvPicPr>
                   <pic:blipFill>
-                    <a:blip r:embed="rId40">
+                    <a:blip r:embed="rId39">
                       <a:extLst>
                         <a:ext uri="{28A0092B-C50C-407E-A947-70E740481C1C}">
                           <a14:useLocalDpi xmlns:a14="http://schemas.microsoft.com/office/drawing/2010/main" val="0"/>
@@ -7299,27 +7006,14 @@
       <w:r>
         <w:t xml:space="preserve">Ilustración </w:t>
       </w:r>
-      <w:r>
-        <w:fldChar w:fldCharType="begin"/>
-      </w:r>
-      <w:r>
-        <w:instrText xml:space="preserve"> SEQ Ilustración \* ARABIC </w:instrText>
-      </w:r>
-      <w:r>
-        <w:fldChar w:fldCharType="separate"/>
-      </w:r>
-      <w:r>
-        <w:rPr>
-          <w:noProof/>
-        </w:rPr>
-        <w:t>25</w:t>
-      </w:r>
-      <w:r>
-        <w:rPr>
-          <w:noProof/>
-        </w:rPr>
-        <w:fldChar w:fldCharType="end"/>
-      </w:r>
+      <w:fldSimple w:instr=" SEQ Ilustración \* ARABIC ">
+        <w:r>
+          <w:rPr>
+            <w:noProof/>
+          </w:rPr>
+          <w:t>25</w:t>
+        </w:r>
+      </w:fldSimple>
       <w:r>
         <w:t xml:space="preserve"> Instalación de R - Instalación completa</w:t>
       </w:r>
@@ -7449,7 +7143,7 @@
                     </pic:cNvPicPr>
                   </pic:nvPicPr>
                   <pic:blipFill>
-                    <a:blip r:embed="rId41" cstate="print">
+                    <a:blip r:embed="rId40" cstate="print">
                       <a:extLst>
                         <a:ext uri="{28A0092B-C50C-407E-A947-70E740481C1C}">
                           <a14:useLocalDpi xmlns:a14="http://schemas.microsoft.com/office/drawing/2010/main" val="0"/>
@@ -7488,27 +7182,14 @@
       <w:r>
         <w:t xml:space="preserve">Ilustración </w:t>
       </w:r>
-      <w:r>
-        <w:fldChar w:fldCharType="begin"/>
-      </w:r>
-      <w:r>
-        <w:instrText xml:space="preserve"> SEQ Ilustración \* ARABIC </w:instrText>
-      </w:r>
-      <w:r>
-        <w:fldChar w:fldCharType="separate"/>
-      </w:r>
-      <w:r>
-        <w:rPr>
-          <w:noProof/>
-        </w:rPr>
-        <w:t>26</w:t>
-      </w:r>
-      <w:r>
-        <w:rPr>
-          <w:noProof/>
-        </w:rPr>
-        <w:fldChar w:fldCharType="end"/>
-      </w:r>
+      <w:fldSimple w:instr=" SEQ Ilustración \* ARABIC ">
+        <w:r>
+          <w:rPr>
+            <w:noProof/>
+          </w:rPr>
+          <w:t>26</w:t>
+        </w:r>
+      </w:fldSimple>
       <w:r>
         <w:t xml:space="preserve"> Instalación de CPT - Solución de problemas de compatibilidad</w:t>
       </w:r>
@@ -7569,7 +7250,7 @@
                     </pic:cNvPicPr>
                   </pic:nvPicPr>
                   <pic:blipFill>
-                    <a:blip r:embed="rId42">
+                    <a:blip r:embed="rId41">
                       <a:extLst>
                         <a:ext uri="{28A0092B-C50C-407E-A947-70E740481C1C}">
                           <a14:useLocalDpi xmlns:a14="http://schemas.microsoft.com/office/drawing/2010/main" val="0"/>
@@ -7608,27 +7289,14 @@
       <w:r>
         <w:t xml:space="preserve">Ilustración </w:t>
       </w:r>
-      <w:r>
-        <w:fldChar w:fldCharType="begin"/>
-      </w:r>
-      <w:r>
-        <w:instrText xml:space="preserve"> SEQ Ilustración \* ARABIC </w:instrText>
-      </w:r>
-      <w:r>
-        <w:fldChar w:fldCharType="separate"/>
-      </w:r>
-      <w:r>
-        <w:rPr>
-          <w:noProof/>
-        </w:rPr>
-        <w:t>27</w:t>
-      </w:r>
-      <w:r>
-        <w:rPr>
-          <w:noProof/>
-        </w:rPr>
-        <w:fldChar w:fldCharType="end"/>
-      </w:r>
+      <w:fldSimple w:instr=" SEQ Ilustración \* ARABIC ">
+        <w:r>
+          <w:rPr>
+            <w:noProof/>
+          </w:rPr>
+          <w:t>27</w:t>
+        </w:r>
+      </w:fldSimple>
       <w:r>
         <w:t xml:space="preserve"> - Instalación de CPT - Intentar las configuraciones recomendadas</w:t>
       </w:r>
@@ -7732,7 +7400,7 @@
                     </pic:cNvPicPr>
                   </pic:nvPicPr>
                   <pic:blipFill>
-                    <a:blip r:embed="rId43">
+                    <a:blip r:embed="rId42">
                       <a:extLst>
                         <a:ext uri="{28A0092B-C50C-407E-A947-70E740481C1C}">
                           <a14:useLocalDpi xmlns:a14="http://schemas.microsoft.com/office/drawing/2010/main" val="0"/>
@@ -7771,27 +7439,14 @@
       <w:r>
         <w:t xml:space="preserve">Ilustración </w:t>
       </w:r>
-      <w:r>
-        <w:fldChar w:fldCharType="begin"/>
-      </w:r>
-      <w:r>
-        <w:instrText xml:space="preserve"> SEQ Ilustración \* ARABIC </w:instrText>
-      </w:r>
-      <w:r>
-        <w:fldChar w:fldCharType="separate"/>
-      </w:r>
-      <w:r>
-        <w:rPr>
-          <w:noProof/>
-        </w:rPr>
-        <w:t>28</w:t>
-      </w:r>
-      <w:r>
-        <w:rPr>
-          <w:noProof/>
-        </w:rPr>
-        <w:fldChar w:fldCharType="end"/>
-      </w:r>
+      <w:fldSimple w:instr=" SEQ Ilustración \* ARABIC ">
+        <w:r>
+          <w:rPr>
+            <w:noProof/>
+          </w:rPr>
+          <w:t>28</w:t>
+        </w:r>
+      </w:fldSimple>
       <w:r>
         <w:t xml:space="preserve"> Instalación de CPT - Prueba de compatibilidad</w:t>
       </w:r>
@@ -7849,7 +7504,7 @@
                     </pic:cNvPicPr>
                   </pic:nvPicPr>
                   <pic:blipFill>
-                    <a:blip r:embed="rId44">
+                    <a:blip r:embed="rId43">
                       <a:extLst>
                         <a:ext uri="{28A0092B-C50C-407E-A947-70E740481C1C}">
                           <a14:useLocalDpi xmlns:a14="http://schemas.microsoft.com/office/drawing/2010/main" val="0"/>
@@ -7888,27 +7543,14 @@
       <w:r>
         <w:t xml:space="preserve">Ilustración </w:t>
       </w:r>
-      <w:r>
-        <w:fldChar w:fldCharType="begin"/>
-      </w:r>
-      <w:r>
-        <w:instrText xml:space="preserve"> SEQ Ilustración \* ARABIC </w:instrText>
-      </w:r>
-      <w:r>
-        <w:fldChar w:fldCharType="separate"/>
-      </w:r>
-      <w:r>
-        <w:rPr>
-          <w:noProof/>
-        </w:rPr>
-        <w:t>29</w:t>
-      </w:r>
-      <w:r>
-        <w:rPr>
-          <w:noProof/>
-        </w:rPr>
-        <w:fldChar w:fldCharType="end"/>
-      </w:r>
+      <w:fldSimple w:instr=" SEQ Ilustración \* ARABIC ">
+        <w:r>
+          <w:rPr>
+            <w:noProof/>
+          </w:rPr>
+          <w:t>29</w:t>
+        </w:r>
+      </w:fldSimple>
       <w:r>
         <w:t xml:space="preserve"> Instalación de CPT - Autorización de ejecución del instalador</w:t>
       </w:r>
@@ -7969,7 +7611,7 @@
                     </pic:cNvPicPr>
                   </pic:nvPicPr>
                   <pic:blipFill>
-                    <a:blip r:embed="rId45">
+                    <a:blip r:embed="rId44">
                       <a:extLst>
                         <a:ext uri="{28A0092B-C50C-407E-A947-70E740481C1C}">
                           <a14:useLocalDpi xmlns:a14="http://schemas.microsoft.com/office/drawing/2010/main" val="0"/>
@@ -8008,27 +7650,14 @@
       <w:r>
         <w:t xml:space="preserve">Ilustración </w:t>
       </w:r>
-      <w:r>
-        <w:fldChar w:fldCharType="begin"/>
-      </w:r>
-      <w:r>
-        <w:instrText xml:space="preserve"> SEQ Ilustración \* ARABIC </w:instrText>
-      </w:r>
-      <w:r>
-        <w:fldChar w:fldCharType="separate"/>
-      </w:r>
-      <w:r>
-        <w:rPr>
-          <w:noProof/>
-        </w:rPr>
-        <w:t>30</w:t>
-      </w:r>
-      <w:r>
-        <w:rPr>
-          <w:noProof/>
-        </w:rPr>
-        <w:fldChar w:fldCharType="end"/>
-      </w:r>
+      <w:fldSimple w:instr=" SEQ Ilustración \* ARABIC ">
+        <w:r>
+          <w:rPr>
+            <w:noProof/>
+          </w:rPr>
+          <w:t>30</w:t>
+        </w:r>
+      </w:fldSimple>
       <w:r>
         <w:t xml:space="preserve"> Instalación de CPT - Ventana de bienvenida</w:t>
       </w:r>
@@ -8090,7 +7719,7 @@
                     </pic:cNvPicPr>
                   </pic:nvPicPr>
                   <pic:blipFill>
-                    <a:blip r:embed="rId46">
+                    <a:blip r:embed="rId45">
                       <a:extLst>
                         <a:ext uri="{28A0092B-C50C-407E-A947-70E740481C1C}">
                           <a14:useLocalDpi xmlns:a14="http://schemas.microsoft.com/office/drawing/2010/main" val="0"/>
@@ -8129,27 +7758,14 @@
       <w:r>
         <w:t xml:space="preserve">Ilustración </w:t>
       </w:r>
-      <w:r>
-        <w:fldChar w:fldCharType="begin"/>
-      </w:r>
-      <w:r>
-        <w:instrText xml:space="preserve"> SEQ Ilustración \* ARABIC </w:instrText>
-      </w:r>
-      <w:r>
-        <w:fldChar w:fldCharType="separate"/>
-      </w:r>
-      <w:r>
-        <w:rPr>
-          <w:noProof/>
-        </w:rPr>
-        <w:t>31</w:t>
-      </w:r>
-      <w:r>
-        <w:rPr>
-          <w:noProof/>
-        </w:rPr>
-        <w:fldChar w:fldCharType="end"/>
-      </w:r>
+      <w:fldSimple w:instr=" SEQ Ilustración \* ARABIC ">
+        <w:r>
+          <w:rPr>
+            <w:noProof/>
+          </w:rPr>
+          <w:t>31</w:t>
+        </w:r>
+      </w:fldSimple>
       <w:r>
         <w:t xml:space="preserve"> Instalación de CPT - Licencia</w:t>
       </w:r>
@@ -8221,7 +7837,7 @@
                     </pic:cNvPicPr>
                   </pic:nvPicPr>
                   <pic:blipFill>
-                    <a:blip r:embed="rId47">
+                    <a:blip r:embed="rId46">
                       <a:extLst>
                         <a:ext uri="{28A0092B-C50C-407E-A947-70E740481C1C}">
                           <a14:useLocalDpi xmlns:a14="http://schemas.microsoft.com/office/drawing/2010/main" val="0"/>
@@ -8260,30 +7876,14 @@
       <w:r>
         <w:t xml:space="preserve">Ilustración </w:t>
       </w:r>
-      <w:r>
-        <w:fldChar w:fldCharType="begin"/>
-      </w:r>
-      <w:r>
-        <w:instrText xml:space="preserve"> SEQ Ilustración \*</w:instrText>
-      </w:r>
-      <w:r>
-        <w:instrText xml:space="preserve"> ARABIC </w:instrText>
-      </w:r>
-      <w:r>
-        <w:fldChar w:fldCharType="separate"/>
-      </w:r>
-      <w:r>
-        <w:rPr>
-          <w:noProof/>
-        </w:rPr>
-        <w:t>32</w:t>
-      </w:r>
-      <w:r>
-        <w:rPr>
-          <w:noProof/>
-        </w:rPr>
-        <w:fldChar w:fldCharType="end"/>
-      </w:r>
+      <w:fldSimple w:instr=" SEQ Ilustración \* ARABIC ">
+        <w:r>
+          <w:rPr>
+            <w:noProof/>
+          </w:rPr>
+          <w:t>32</w:t>
+        </w:r>
+      </w:fldSimple>
       <w:r>
         <w:t xml:space="preserve"> Instalación de CPT - Ruta de destino</w:t>
       </w:r>
@@ -8350,7 +7950,7 @@
                     </pic:cNvPicPr>
                   </pic:nvPicPr>
                   <pic:blipFill>
-                    <a:blip r:embed="rId48">
+                    <a:blip r:embed="rId47">
                       <a:extLst>
                         <a:ext uri="{28A0092B-C50C-407E-A947-70E740481C1C}">
                           <a14:useLocalDpi xmlns:a14="http://schemas.microsoft.com/office/drawing/2010/main" val="0"/>
@@ -8389,27 +7989,14 @@
       <w:r>
         <w:t xml:space="preserve">Ilustración </w:t>
       </w:r>
-      <w:r>
-        <w:fldChar w:fldCharType="begin"/>
-      </w:r>
-      <w:r>
-        <w:instrText xml:space="preserve"> SEQ Ilustración \* ARABIC </w:instrText>
-      </w:r>
-      <w:r>
-        <w:fldChar w:fldCharType="separate"/>
-      </w:r>
-      <w:r>
-        <w:rPr>
-          <w:noProof/>
-        </w:rPr>
-        <w:t>33</w:t>
-      </w:r>
-      <w:r>
-        <w:rPr>
-          <w:noProof/>
-        </w:rPr>
-        <w:fldChar w:fldCharType="end"/>
-      </w:r>
+      <w:fldSimple w:instr=" SEQ Ilustración \* ARABIC ">
+        <w:r>
+          <w:rPr>
+            <w:noProof/>
+          </w:rPr>
+          <w:t>33</w:t>
+        </w:r>
+      </w:fldSimple>
       <w:r>
         <w:t xml:space="preserve"> Instalación de CPT - Componentes de instalación</w:t>
       </w:r>
@@ -8472,7 +8059,7 @@
                     </pic:cNvPicPr>
                   </pic:nvPicPr>
                   <pic:blipFill>
-                    <a:blip r:embed="rId49">
+                    <a:blip r:embed="rId48">
                       <a:extLst>
                         <a:ext uri="{28A0092B-C50C-407E-A947-70E740481C1C}">
                           <a14:useLocalDpi xmlns:a14="http://schemas.microsoft.com/office/drawing/2010/main" val="0"/>
@@ -8511,27 +8098,14 @@
       <w:r>
         <w:t xml:space="preserve">Ilustración </w:t>
       </w:r>
-      <w:r>
-        <w:fldChar w:fldCharType="begin"/>
-      </w:r>
-      <w:r>
-        <w:instrText xml:space="preserve"> SEQ Ilustración \* ARABIC </w:instrText>
-      </w:r>
-      <w:r>
-        <w:fldChar w:fldCharType="separate"/>
-      </w:r>
-      <w:r>
-        <w:rPr>
-          <w:noProof/>
-        </w:rPr>
-        <w:t>34</w:t>
-      </w:r>
-      <w:r>
-        <w:rPr>
-          <w:noProof/>
-        </w:rPr>
-        <w:fldChar w:fldCharType="end"/>
-      </w:r>
+      <w:fldSimple w:instr=" SEQ Ilustración \* ARABIC ">
+        <w:r>
+          <w:rPr>
+            <w:noProof/>
+          </w:rPr>
+          <w:t>34</w:t>
+        </w:r>
+      </w:fldSimple>
       <w:r>
         <w:t xml:space="preserve"> Instalación de CPT - Ubicación de los accesos directos en el menú de inicio</w:t>
       </w:r>
@@ -8598,7 +8172,7 @@
                     </pic:cNvPicPr>
                   </pic:nvPicPr>
                   <pic:blipFill>
-                    <a:blip r:embed="rId50">
+                    <a:blip r:embed="rId49">
                       <a:extLst>
                         <a:ext uri="{28A0092B-C50C-407E-A947-70E740481C1C}">
                           <a14:useLocalDpi xmlns:a14="http://schemas.microsoft.com/office/drawing/2010/main" val="0"/>
@@ -8637,27 +8211,14 @@
       <w:r>
         <w:t xml:space="preserve">Ilustración </w:t>
       </w:r>
-      <w:r>
-        <w:fldChar w:fldCharType="begin"/>
-      </w:r>
-      <w:r>
-        <w:instrText xml:space="preserve"> SEQ Ilustración \* ARABIC </w:instrText>
-      </w:r>
-      <w:r>
-        <w:fldChar w:fldCharType="separate"/>
-      </w:r>
-      <w:r>
-        <w:rPr>
-          <w:noProof/>
-        </w:rPr>
-        <w:t>35</w:t>
-      </w:r>
-      <w:r>
-        <w:rPr>
-          <w:noProof/>
-        </w:rPr>
-        <w:fldChar w:fldCharType="end"/>
-      </w:r>
+      <w:fldSimple w:instr=" SEQ Ilustración \* ARABIC ">
+        <w:r>
+          <w:rPr>
+            <w:noProof/>
+          </w:rPr>
+          <w:t>35</w:t>
+        </w:r>
+      </w:fldSimple>
       <w:r>
         <w:t xml:space="preserve"> Instalación de CPT - Tareas adicionales del instalador</w:t>
       </w:r>
@@ -8725,7 +8286,7 @@
                     </pic:cNvPicPr>
                   </pic:nvPicPr>
                   <pic:blipFill>
-                    <a:blip r:embed="rId51">
+                    <a:blip r:embed="rId50">
                       <a:extLst>
                         <a:ext uri="{28A0092B-C50C-407E-A947-70E740481C1C}">
                           <a14:useLocalDpi xmlns:a14="http://schemas.microsoft.com/office/drawing/2010/main" val="0"/>
@@ -8764,27 +8325,14 @@
       <w:r>
         <w:t xml:space="preserve">Ilustración </w:t>
       </w:r>
-      <w:r>
-        <w:fldChar w:fldCharType="begin"/>
-      </w:r>
-      <w:r>
-        <w:instrText xml:space="preserve"> SEQ Ilustración \* ARABIC </w:instrText>
-      </w:r>
-      <w:r>
-        <w:fldChar w:fldCharType="separate"/>
-      </w:r>
-      <w:r>
-        <w:rPr>
-          <w:noProof/>
-        </w:rPr>
-        <w:t>36</w:t>
-      </w:r>
-      <w:r>
-        <w:rPr>
-          <w:noProof/>
-        </w:rPr>
-        <w:fldChar w:fldCharType="end"/>
-      </w:r>
+      <w:fldSimple w:instr=" SEQ Ilustración \* ARABIC ">
+        <w:r>
+          <w:rPr>
+            <w:noProof/>
+          </w:rPr>
+          <w:t>36</w:t>
+        </w:r>
+      </w:fldSimple>
       <w:r>
         <w:t xml:space="preserve"> Instalación de CPT - Resumen de la instalación</w:t>
       </w:r>
@@ -8846,7 +8394,7 @@
                     </pic:cNvPicPr>
                   </pic:nvPicPr>
                   <pic:blipFill>
-                    <a:blip r:embed="rId52">
+                    <a:blip r:embed="rId51">
                       <a:extLst>
                         <a:ext uri="{28A0092B-C50C-407E-A947-70E740481C1C}">
                           <a14:useLocalDpi xmlns:a14="http://schemas.microsoft.com/office/drawing/2010/main" val="0"/>
@@ -8885,27 +8433,14 @@
       <w:r>
         <w:t xml:space="preserve">Ilustración </w:t>
       </w:r>
-      <w:r>
-        <w:fldChar w:fldCharType="begin"/>
-      </w:r>
-      <w:r>
-        <w:instrText xml:space="preserve"> SEQ Ilustración \* ARABIC </w:instrText>
-      </w:r>
-      <w:r>
-        <w:fldChar w:fldCharType="separate"/>
-      </w:r>
-      <w:r>
-        <w:rPr>
-          <w:noProof/>
-        </w:rPr>
-        <w:t>37</w:t>
-      </w:r>
-      <w:r>
-        <w:rPr>
-          <w:noProof/>
-        </w:rPr>
-        <w:fldChar w:fldCharType="end"/>
-      </w:r>
+      <w:fldSimple w:instr=" SEQ Ilustración \* ARABIC ">
+        <w:r>
+          <w:rPr>
+            <w:noProof/>
+          </w:rPr>
+          <w:t>37</w:t>
+        </w:r>
+      </w:fldSimple>
       <w:r>
         <w:t xml:space="preserve"> Instalación de CPT - Confirmación de instalación</w:t>
       </w:r>
@@ -9121,7 +8656,7 @@
                     </pic:cNvPicPr>
                   </pic:nvPicPr>
                   <pic:blipFill>
-                    <a:blip r:embed="rId53">
+                    <a:blip r:embed="rId52">
                       <a:extLst>
                         <a:ext uri="{28A0092B-C50C-407E-A947-70E740481C1C}">
                           <a14:useLocalDpi xmlns:a14="http://schemas.microsoft.com/office/drawing/2010/main" val="0"/>
@@ -9160,30 +8695,14 @@
       <w:r>
         <w:t xml:space="preserve">Ilustración </w:t>
       </w:r>
-      <w:r>
-        <w:fldChar w:fldCharType="begin"/>
-      </w:r>
-      <w:r>
-        <w:instrText xml:space="preserve"> SEQ Ilust</w:instrText>
-      </w:r>
-      <w:r>
-        <w:instrText xml:space="preserve">ración \* ARABIC </w:instrText>
-      </w:r>
-      <w:r>
-        <w:fldChar w:fldCharType="separate"/>
-      </w:r>
-      <w:r>
-        <w:rPr>
-          <w:noProof/>
-        </w:rPr>
-        <w:t>38</w:t>
-      </w:r>
-      <w:r>
-        <w:rPr>
-          <w:noProof/>
-        </w:rPr>
-        <w:fldChar w:fldCharType="end"/>
-      </w:r>
+      <w:fldSimple w:instr=" SEQ Ilustración \* ARABIC ">
+        <w:r>
+          <w:rPr>
+            <w:noProof/>
+          </w:rPr>
+          <w:t>38</w:t>
+        </w:r>
+      </w:fldSimple>
       <w:r>
         <w:t xml:space="preserve"> Instalación de CPT - Agregar ruta de instalación a variable de entorno </w:t>
       </w:r>
@@ -9333,7 +8852,7 @@
                     </pic:cNvPicPr>
                   </pic:nvPicPr>
                   <pic:blipFill>
-                    <a:blip r:embed="rId54">
+                    <a:blip r:embed="rId53">
                       <a:extLst>
                         <a:ext uri="{28A0092B-C50C-407E-A947-70E740481C1C}">
                           <a14:useLocalDpi xmlns:a14="http://schemas.microsoft.com/office/drawing/2010/main" val="0"/>
@@ -9372,27 +8891,14 @@
       <w:r>
         <w:t xml:space="preserve">Ilustración </w:t>
       </w:r>
-      <w:r>
-        <w:fldChar w:fldCharType="begin"/>
-      </w:r>
-      <w:r>
-        <w:instrText xml:space="preserve"> SEQ Ilustración \* ARABIC </w:instrText>
-      </w:r>
-      <w:r>
-        <w:fldChar w:fldCharType="separate"/>
-      </w:r>
-      <w:r>
-        <w:rPr>
-          <w:noProof/>
-        </w:rPr>
-        <w:t>39</w:t>
-      </w:r>
-      <w:r>
-        <w:rPr>
-          <w:noProof/>
-        </w:rPr>
-        <w:fldChar w:fldCharType="end"/>
-      </w:r>
+      <w:fldSimple w:instr=" SEQ Ilustración \* ARABIC ">
+        <w:r>
+          <w:rPr>
+            <w:noProof/>
+          </w:rPr>
+          <w:t>39</w:t>
+        </w:r>
+      </w:fldSimple>
       <w:r>
         <w:t xml:space="preserve"> Instalación de CPT - Adicionar variable CPT_BIN_DIR</w:t>
       </w:r>
@@ -9518,7 +9024,7 @@
                     </pic:cNvPicPr>
                   </pic:nvPicPr>
                   <pic:blipFill>
-                    <a:blip r:embed="rId55">
+                    <a:blip r:embed="rId54">
                       <a:extLst>
                         <a:ext uri="{28A0092B-C50C-407E-A947-70E740481C1C}">
                           <a14:useLocalDpi xmlns:a14="http://schemas.microsoft.com/office/drawing/2010/main" val="0"/>
@@ -9557,27 +9063,14 @@
       <w:r>
         <w:t xml:space="preserve">Ilustración </w:t>
       </w:r>
-      <w:r>
-        <w:fldChar w:fldCharType="begin"/>
-      </w:r>
-      <w:r>
-        <w:instrText xml:space="preserve"> SEQ Ilustración \* ARABIC </w:instrText>
-      </w:r>
-      <w:r>
-        <w:fldChar w:fldCharType="separate"/>
-      </w:r>
-      <w:r>
-        <w:rPr>
-          <w:noProof/>
-        </w:rPr>
-        <w:t>40</w:t>
-      </w:r>
-      <w:r>
-        <w:rPr>
-          <w:noProof/>
-        </w:rPr>
-        <w:fldChar w:fldCharType="end"/>
-      </w:r>
+      <w:fldSimple w:instr=" SEQ Ilustración \* ARABIC ">
+        <w:r>
+          <w:rPr>
+            <w:noProof/>
+          </w:rPr>
+          <w:t>40</w:t>
+        </w:r>
+      </w:fldSimple>
       <w:r>
         <w:t xml:space="preserve"> Instalación de CPT - Prueba de instalación</w:t>
       </w:r>
@@ -9701,7 +9194,7 @@
       <w:r>
         <w:t>Para acceder a este software se debe realizar una solicitud en la página oficial del software (</w:t>
       </w:r>
-      <w:hyperlink r:id="rId56" w:history="1">
+      <w:hyperlink r:id="rId55" w:history="1">
         <w:r>
           <w:rPr>
             <w:rStyle w:val="Hyperlink"/>
@@ -9807,7 +9300,7 @@
                     </pic:cNvPicPr>
                   </pic:nvPicPr>
                   <pic:blipFill>
-                    <a:blip r:embed="rId57">
+                    <a:blip r:embed="rId56">
                       <a:extLst>
                         <a:ext uri="{28A0092B-C50C-407E-A947-70E740481C1C}">
                           <a14:useLocalDpi xmlns:a14="http://schemas.microsoft.com/office/drawing/2010/main" val="0"/>
@@ -9846,27 +9339,14 @@
       <w:r>
         <w:t xml:space="preserve">Ilustración </w:t>
       </w:r>
-      <w:r>
-        <w:fldChar w:fldCharType="begin"/>
-      </w:r>
-      <w:r>
-        <w:instrText xml:space="preserve"> SEQ Ilustración \* ARABIC </w:instrText>
-      </w:r>
-      <w:r>
-        <w:fldChar w:fldCharType="separate"/>
-      </w:r>
-      <w:r>
-        <w:rPr>
-          <w:noProof/>
-        </w:rPr>
-        <w:t>41</w:t>
-      </w:r>
-      <w:r>
-        <w:rPr>
-          <w:noProof/>
-        </w:rPr>
-        <w:fldChar w:fldCharType="end"/>
-      </w:r>
+      <w:fldSimple w:instr=" SEQ Ilustración \* ARABIC ">
+        <w:r>
+          <w:rPr>
+            <w:noProof/>
+          </w:rPr>
+          <w:t>41</w:t>
+        </w:r>
+      </w:fldSimple>
       <w:r>
         <w:t xml:space="preserve"> Instalación de DSSAT - Ejecución de </w:t>
       </w:r>
@@ -9930,7 +9410,7 @@
                     </pic:cNvPicPr>
                   </pic:nvPicPr>
                   <pic:blipFill>
-                    <a:blip r:embed="rId58">
+                    <a:blip r:embed="rId57">
                       <a:extLst>
                         <a:ext uri="{28A0092B-C50C-407E-A947-70E740481C1C}">
                           <a14:useLocalDpi xmlns:a14="http://schemas.microsoft.com/office/drawing/2010/main" val="0"/>
@@ -9969,27 +9449,14 @@
       <w:r>
         <w:t xml:space="preserve">Ilustración </w:t>
       </w:r>
-      <w:r>
-        <w:fldChar w:fldCharType="begin"/>
-      </w:r>
-      <w:r>
-        <w:instrText xml:space="preserve"> SEQ Ilustración \* ARABIC </w:instrText>
-      </w:r>
-      <w:r>
-        <w:fldChar w:fldCharType="separate"/>
-      </w:r>
-      <w:r>
-        <w:rPr>
-          <w:noProof/>
-        </w:rPr>
-        <w:t>42</w:t>
-      </w:r>
-      <w:r>
-        <w:rPr>
-          <w:noProof/>
-        </w:rPr>
-        <w:fldChar w:fldCharType="end"/>
-      </w:r>
+      <w:fldSimple w:instr=" SEQ Ilustración \* ARABIC ">
+        <w:r>
+          <w:rPr>
+            <w:noProof/>
+          </w:rPr>
+          <w:t>42</w:t>
+        </w:r>
+      </w:fldSimple>
       <w:r>
         <w:t xml:space="preserve"> Instalación de DSSAT - Pantalla de bienvenida</w:t>
       </w:r>
@@ -10049,7 +9516,7 @@
                     </pic:cNvPicPr>
                   </pic:nvPicPr>
                   <pic:blipFill>
-                    <a:blip r:embed="rId59">
+                    <a:blip r:embed="rId58">
                       <a:extLst>
                         <a:ext uri="{28A0092B-C50C-407E-A947-70E740481C1C}">
                           <a14:useLocalDpi xmlns:a14="http://schemas.microsoft.com/office/drawing/2010/main" val="0"/>
@@ -10088,27 +9555,14 @@
       <w:r>
         <w:t xml:space="preserve">Ilustración </w:t>
       </w:r>
-      <w:r>
-        <w:fldChar w:fldCharType="begin"/>
-      </w:r>
-      <w:r>
-        <w:instrText xml:space="preserve"> SEQ Ilustración \* ARABIC </w:instrText>
-      </w:r>
-      <w:r>
-        <w:fldChar w:fldCharType="separate"/>
-      </w:r>
-      <w:r>
-        <w:rPr>
-          <w:noProof/>
-        </w:rPr>
-        <w:t>43</w:t>
-      </w:r>
-      <w:r>
-        <w:rPr>
-          <w:noProof/>
-        </w:rPr>
-        <w:fldChar w:fldCharType="end"/>
-      </w:r>
+      <w:fldSimple w:instr=" SEQ Ilustración \* ARABIC ">
+        <w:r>
+          <w:rPr>
+            <w:noProof/>
+          </w:rPr>
+          <w:t>43</w:t>
+        </w:r>
+      </w:fldSimple>
       <w:r>
         <w:t xml:space="preserve"> Instalación de DSSAT - Licencia del software</w:t>
       </w:r>
@@ -10181,7 +9635,7 @@
                     </pic:cNvPicPr>
                   </pic:nvPicPr>
                   <pic:blipFill>
-                    <a:blip r:embed="rId60">
+                    <a:blip r:embed="rId59">
                       <a:extLst>
                         <a:ext uri="{28A0092B-C50C-407E-A947-70E740481C1C}">
                           <a14:useLocalDpi xmlns:a14="http://schemas.microsoft.com/office/drawing/2010/main" val="0"/>
@@ -10220,27 +9674,14 @@
       <w:r>
         <w:t xml:space="preserve">Ilustración </w:t>
       </w:r>
-      <w:r>
-        <w:fldChar w:fldCharType="begin"/>
-      </w:r>
-      <w:r>
-        <w:instrText xml:space="preserve"> SEQ Ilustración \* ARABIC </w:instrText>
-      </w:r>
-      <w:r>
-        <w:fldChar w:fldCharType="separate"/>
-      </w:r>
-      <w:r>
-        <w:rPr>
-          <w:noProof/>
-        </w:rPr>
-        <w:t>44</w:t>
-      </w:r>
-      <w:r>
-        <w:rPr>
-          <w:noProof/>
-        </w:rPr>
-        <w:fldChar w:fldCharType="end"/>
-      </w:r>
+      <w:fldSimple w:instr=" SEQ Ilustración \* ARABIC ">
+        <w:r>
+          <w:rPr>
+            <w:noProof/>
+          </w:rPr>
+          <w:t>44</w:t>
+        </w:r>
+      </w:fldSimple>
       <w:r>
         <w:t xml:space="preserve"> Instalación de DSSAT - Ruta de instalación</w:t>
       </w:r>
@@ -10303,7 +9744,7 @@
                     </pic:cNvPicPr>
                   </pic:nvPicPr>
                   <pic:blipFill>
-                    <a:blip r:embed="rId61">
+                    <a:blip r:embed="rId60">
                       <a:extLst>
                         <a:ext uri="{28A0092B-C50C-407E-A947-70E740481C1C}">
                           <a14:useLocalDpi xmlns:a14="http://schemas.microsoft.com/office/drawing/2010/main" val="0"/>
@@ -10342,30 +9783,14 @@
       <w:r>
         <w:t xml:space="preserve">Ilustración </w:t>
       </w:r>
-      <w:r>
-        <w:fldChar w:fldCharType="begin"/>
-      </w:r>
-      <w:r>
-        <w:instrText xml:space="preserve"> SEQ Ilustració</w:instrText>
-      </w:r>
-      <w:r>
-        <w:instrText xml:space="preserve">n \* ARABIC </w:instrText>
-      </w:r>
-      <w:r>
-        <w:fldChar w:fldCharType="separate"/>
-      </w:r>
-      <w:r>
-        <w:rPr>
-          <w:noProof/>
-        </w:rPr>
-        <w:t>45</w:t>
-      </w:r>
-      <w:r>
-        <w:rPr>
-          <w:noProof/>
-        </w:rPr>
-        <w:fldChar w:fldCharType="end"/>
-      </w:r>
+      <w:fldSimple w:instr=" SEQ Ilustración \* ARABIC ">
+        <w:r>
+          <w:rPr>
+            <w:noProof/>
+          </w:rPr>
+          <w:t>45</w:t>
+        </w:r>
+      </w:fldSimple>
       <w:r>
         <w:t xml:space="preserve"> Instalación de DSSAT - </w:t>
       </w:r>
@@ -10440,7 +9865,7 @@
                     </pic:cNvPicPr>
                   </pic:nvPicPr>
                   <pic:blipFill>
-                    <a:blip r:embed="rId62">
+                    <a:blip r:embed="rId61">
                       <a:extLst>
                         <a:ext uri="{28A0092B-C50C-407E-A947-70E740481C1C}">
                           <a14:useLocalDpi xmlns:a14="http://schemas.microsoft.com/office/drawing/2010/main" val="0"/>
@@ -10479,27 +9904,14 @@
       <w:r>
         <w:t xml:space="preserve">Ilustración </w:t>
       </w:r>
-      <w:r>
-        <w:fldChar w:fldCharType="begin"/>
-      </w:r>
-      <w:r>
-        <w:instrText xml:space="preserve"> SEQ Ilustración \* ARABIC </w:instrText>
-      </w:r>
-      <w:r>
-        <w:fldChar w:fldCharType="separate"/>
-      </w:r>
-      <w:r>
-        <w:rPr>
-          <w:noProof/>
-        </w:rPr>
-        <w:t>46</w:t>
-      </w:r>
-      <w:r>
-        <w:rPr>
-          <w:noProof/>
-        </w:rPr>
-        <w:fldChar w:fldCharType="end"/>
-      </w:r>
+      <w:fldSimple w:instr=" SEQ Ilustración \* ARABIC ">
+        <w:r>
+          <w:rPr>
+            <w:noProof/>
+          </w:rPr>
+          <w:t>46</w:t>
+        </w:r>
+      </w:fldSimple>
       <w:r>
         <w:t xml:space="preserve"> Instalación de DSSAT - Instalación completa</w:t>
       </w:r>
@@ -10557,7 +9969,7 @@
                     </pic:cNvPicPr>
                   </pic:nvPicPr>
                   <pic:blipFill>
-                    <a:blip r:embed="rId63">
+                    <a:blip r:embed="rId62">
                       <a:extLst>
                         <a:ext uri="{28A0092B-C50C-407E-A947-70E740481C1C}">
                           <a14:useLocalDpi xmlns:a14="http://schemas.microsoft.com/office/drawing/2010/main" val="0"/>
@@ -10596,27 +10008,14 @@
       <w:r>
         <w:t xml:space="preserve">Ilustración </w:t>
       </w:r>
-      <w:r>
-        <w:fldChar w:fldCharType="begin"/>
-      </w:r>
-      <w:r>
-        <w:instrText xml:space="preserve"> SEQ Ilustración \* ARABIC </w:instrText>
-      </w:r>
-      <w:r>
-        <w:fldChar w:fldCharType="separate"/>
-      </w:r>
-      <w:r>
-        <w:rPr>
-          <w:noProof/>
-        </w:rPr>
-        <w:t>47</w:t>
-      </w:r>
-      <w:r>
-        <w:rPr>
-          <w:noProof/>
-        </w:rPr>
-        <w:fldChar w:fldCharType="end"/>
-      </w:r>
+      <w:fldSimple w:instr=" SEQ Ilustración \* ARABIC ">
+        <w:r>
+          <w:rPr>
+            <w:noProof/>
+          </w:rPr>
+          <w:t>47</w:t>
+        </w:r>
+      </w:fldSimple>
       <w:r>
         <w:t xml:space="preserve"> Instalación de DSSAT - Mensaje de alerta sobre el serial</w:t>
       </w:r>
@@ -10679,7 +10078,7 @@
                     </pic:cNvPicPr>
                   </pic:nvPicPr>
                   <pic:blipFill>
-                    <a:blip r:embed="rId64">
+                    <a:blip r:embed="rId63">
                       <a:extLst>
                         <a:ext uri="{28A0092B-C50C-407E-A947-70E740481C1C}">
                           <a14:useLocalDpi xmlns:a14="http://schemas.microsoft.com/office/drawing/2010/main" val="0"/>
@@ -10718,27 +10117,14 @@
       <w:r>
         <w:t xml:space="preserve">Ilustración </w:t>
       </w:r>
-      <w:r>
-        <w:fldChar w:fldCharType="begin"/>
-      </w:r>
-      <w:r>
-        <w:instrText xml:space="preserve"> SEQ Ilustración \* ARABIC </w:instrText>
-      </w:r>
-      <w:r>
-        <w:fldChar w:fldCharType="separate"/>
-      </w:r>
-      <w:r>
-        <w:rPr>
-          <w:noProof/>
-        </w:rPr>
-        <w:t>48</w:t>
-      </w:r>
-      <w:r>
-        <w:rPr>
-          <w:noProof/>
-        </w:rPr>
-        <w:fldChar w:fldCharType="end"/>
-      </w:r>
+      <w:fldSimple w:instr=" SEQ Ilustración \* ARABIC ">
+        <w:r>
+          <w:rPr>
+            <w:noProof/>
+          </w:rPr>
+          <w:t>48</w:t>
+        </w:r>
+      </w:fldSimple>
       <w:r>
         <w:t xml:space="preserve"> Instalación de DSSAT - Ingreso de serial</w:t>
       </w:r>
@@ -10880,7 +10266,7 @@
                     </pic:cNvPicPr>
                   </pic:nvPicPr>
                   <pic:blipFill>
-                    <a:blip r:embed="rId65">
+                    <a:blip r:embed="rId64">
                       <a:extLst>
                         <a:ext uri="{28A0092B-C50C-407E-A947-70E740481C1C}">
                           <a14:useLocalDpi xmlns:a14="http://schemas.microsoft.com/office/drawing/2010/main" val="0"/>
@@ -10919,27 +10305,14 @@
       <w:r>
         <w:t xml:space="preserve">Ilustración </w:t>
       </w:r>
-      <w:r>
-        <w:fldChar w:fldCharType="begin"/>
-      </w:r>
-      <w:r>
-        <w:instrText xml:space="preserve"> SEQ Ilustración \* ARABIC </w:instrText>
-      </w:r>
-      <w:r>
-        <w:fldChar w:fldCharType="separate"/>
-      </w:r>
-      <w:r>
-        <w:rPr>
-          <w:noProof/>
-        </w:rPr>
-        <w:t>49</w:t>
-      </w:r>
-      <w:r>
-        <w:rPr>
-          <w:noProof/>
-        </w:rPr>
-        <w:fldChar w:fldCharType="end"/>
-      </w:r>
+      <w:fldSimple w:instr=" SEQ Ilustración \* ARABIC ">
+        <w:r>
+          <w:rPr>
+            <w:noProof/>
+          </w:rPr>
+          <w:t>49</w:t>
+        </w:r>
+      </w:fldSimple>
       <w:r>
         <w:t xml:space="preserve"> Ilustración de DSSAT - Registro de la instalación en la variable de entorno </w:t>
       </w:r>
@@ -11040,7 +10413,7 @@
                     </pic:cNvPicPr>
                   </pic:nvPicPr>
                   <pic:blipFill>
-                    <a:blip r:embed="rId66">
+                    <a:blip r:embed="rId65">
                       <a:extLst>
                         <a:ext uri="{28A0092B-C50C-407E-A947-70E740481C1C}">
                           <a14:useLocalDpi xmlns:a14="http://schemas.microsoft.com/office/drawing/2010/main" val="0"/>
@@ -11079,27 +10452,14 @@
       <w:r>
         <w:t xml:space="preserve">Ilustración </w:t>
       </w:r>
-      <w:r>
-        <w:fldChar w:fldCharType="begin"/>
-      </w:r>
-      <w:r>
-        <w:instrText xml:space="preserve"> SEQ Ilustración \* ARABIC </w:instrText>
-      </w:r>
-      <w:r>
-        <w:fldChar w:fldCharType="separate"/>
-      </w:r>
-      <w:r>
-        <w:rPr>
-          <w:noProof/>
-        </w:rPr>
-        <w:t>50</w:t>
-      </w:r>
-      <w:r>
-        <w:rPr>
-          <w:noProof/>
-        </w:rPr>
-        <w:fldChar w:fldCharType="end"/>
-      </w:r>
+      <w:fldSimple w:instr=" SEQ Ilustración \* ARABIC ">
+        <w:r>
+          <w:rPr>
+            <w:noProof/>
+          </w:rPr>
+          <w:t>50</w:t>
+        </w:r>
+      </w:fldSimple>
       <w:r>
         <w:t xml:space="preserve"> Instalación de DSSAT - Prueba de instalación</w:t>
       </w:r>
@@ -11256,7 +10616,7 @@
                     </pic:cNvPicPr>
                   </pic:nvPicPr>
                   <pic:blipFill>
-                    <a:blip r:embed="rId67">
+                    <a:blip r:embed="rId66">
                       <a:extLst>
                         <a:ext uri="{28A0092B-C50C-407E-A947-70E740481C1C}">
                           <a14:useLocalDpi xmlns:a14="http://schemas.microsoft.com/office/drawing/2010/main" val="0"/>
@@ -11295,27 +10655,14 @@
       <w:r>
         <w:t xml:space="preserve">Ilustración </w:t>
       </w:r>
-      <w:r>
-        <w:fldChar w:fldCharType="begin"/>
-      </w:r>
-      <w:r>
-        <w:instrText xml:space="preserve"> SEQ Ilustración \* ARABIC </w:instrText>
-      </w:r>
-      <w:r>
-        <w:fldChar w:fldCharType="separate"/>
-      </w:r>
-      <w:r>
-        <w:rPr>
-          <w:noProof/>
-        </w:rPr>
-        <w:t>51</w:t>
-      </w:r>
-      <w:r>
-        <w:rPr>
-          <w:noProof/>
-        </w:rPr>
-        <w:fldChar w:fldCharType="end"/>
-      </w:r>
+      <w:fldSimple w:instr=" SEQ Ilustración \* ARABIC ">
+        <w:r>
+          <w:rPr>
+            <w:noProof/>
+          </w:rPr>
+          <w:t>51</w:t>
+        </w:r>
+      </w:fldSimple>
       <w:r>
         <w:t xml:space="preserve"> Instalación de </w:t>
       </w:r>
@@ -11388,7 +10735,7 @@
                     </pic:cNvPicPr>
                   </pic:nvPicPr>
                   <pic:blipFill>
-                    <a:blip r:embed="rId68">
+                    <a:blip r:embed="rId67">
                       <a:extLst>
                         <a:ext uri="{28A0092B-C50C-407E-A947-70E740481C1C}">
                           <a14:useLocalDpi xmlns:a14="http://schemas.microsoft.com/office/drawing/2010/main" val="0"/>
@@ -11427,27 +10774,14 @@
       <w:r>
         <w:t xml:space="preserve">Ilustración </w:t>
       </w:r>
-      <w:r>
-        <w:fldChar w:fldCharType="begin"/>
-      </w:r>
-      <w:r>
-        <w:instrText xml:space="preserve"> SEQ Ilustración \* ARABIC </w:instrText>
-      </w:r>
-      <w:r>
-        <w:fldChar w:fldCharType="separate"/>
-      </w:r>
-      <w:r>
-        <w:rPr>
-          <w:noProof/>
-        </w:rPr>
-        <w:t>52</w:t>
-      </w:r>
-      <w:r>
-        <w:rPr>
-          <w:noProof/>
-        </w:rPr>
-        <w:fldChar w:fldCharType="end"/>
-      </w:r>
+      <w:fldSimple w:instr=" SEQ Ilustración \* ARABIC ">
+        <w:r>
+          <w:rPr>
+            <w:noProof/>
+          </w:rPr>
+          <w:t>52</w:t>
+        </w:r>
+      </w:fldSimple>
       <w:r>
         <w:t xml:space="preserve"> Instalación de </w:t>
       </w:r>
@@ -11520,7 +10854,7 @@
                     </pic:cNvPicPr>
                   </pic:nvPicPr>
                   <pic:blipFill>
-                    <a:blip r:embed="rId69">
+                    <a:blip r:embed="rId68">
                       <a:extLst>
                         <a:ext uri="{28A0092B-C50C-407E-A947-70E740481C1C}">
                           <a14:useLocalDpi xmlns:a14="http://schemas.microsoft.com/office/drawing/2010/main" val="0"/>
@@ -11559,27 +10893,14 @@
       <w:r>
         <w:t xml:space="preserve">Ilustración </w:t>
       </w:r>
-      <w:r>
-        <w:fldChar w:fldCharType="begin"/>
-      </w:r>
-      <w:r>
-        <w:instrText xml:space="preserve"> SEQ Ilustración \* ARABIC </w:instrText>
-      </w:r>
-      <w:r>
-        <w:fldChar w:fldCharType="separate"/>
-      </w:r>
-      <w:r>
-        <w:rPr>
-          <w:noProof/>
-        </w:rPr>
-        <w:t>53</w:t>
-      </w:r>
-      <w:r>
-        <w:rPr>
-          <w:noProof/>
-        </w:rPr>
-        <w:fldChar w:fldCharType="end"/>
-      </w:r>
+      <w:fldSimple w:instr=" SEQ Ilustración \* ARABIC ">
+        <w:r>
+          <w:rPr>
+            <w:noProof/>
+          </w:rPr>
+          <w:t>53</w:t>
+        </w:r>
+      </w:fldSimple>
       <w:r>
         <w:t xml:space="preserve"> Instalación de </w:t>
       </w:r>
@@ -11653,7 +10974,7 @@
                     </pic:cNvPicPr>
                   </pic:nvPicPr>
                   <pic:blipFill>
-                    <a:blip r:embed="rId70">
+                    <a:blip r:embed="rId69">
                       <a:extLst>
                         <a:ext uri="{28A0092B-C50C-407E-A947-70E740481C1C}">
                           <a14:useLocalDpi xmlns:a14="http://schemas.microsoft.com/office/drawing/2010/main" val="0"/>
@@ -11692,27 +11013,14 @@
       <w:r>
         <w:t xml:space="preserve">Ilustración </w:t>
       </w:r>
-      <w:r>
-        <w:fldChar w:fldCharType="begin"/>
-      </w:r>
-      <w:r>
-        <w:instrText xml:space="preserve"> SEQ Ilustración \* ARABIC </w:instrText>
-      </w:r>
-      <w:r>
-        <w:fldChar w:fldCharType="separate"/>
-      </w:r>
-      <w:r>
-        <w:rPr>
-          <w:noProof/>
-        </w:rPr>
-        <w:t>54</w:t>
-      </w:r>
-      <w:r>
-        <w:rPr>
-          <w:noProof/>
-        </w:rPr>
-        <w:fldChar w:fldCharType="end"/>
-      </w:r>
+      <w:fldSimple w:instr=" SEQ Ilustración \* ARABIC ">
+        <w:r>
+          <w:rPr>
+            <w:noProof/>
+          </w:rPr>
+          <w:t>54</w:t>
+        </w:r>
+      </w:fldSimple>
       <w:r>
         <w:t xml:space="preserve"> Instalación de </w:t>
       </w:r>
@@ -11787,7 +11095,7 @@
                     </pic:cNvPicPr>
                   </pic:nvPicPr>
                   <pic:blipFill>
-                    <a:blip r:embed="rId71">
+                    <a:blip r:embed="rId70">
                       <a:extLst>
                         <a:ext uri="{28A0092B-C50C-407E-A947-70E740481C1C}">
                           <a14:useLocalDpi xmlns:a14="http://schemas.microsoft.com/office/drawing/2010/main" val="0"/>
@@ -11826,27 +11134,14 @@
       <w:r>
         <w:t xml:space="preserve">Ilustración </w:t>
       </w:r>
-      <w:r>
-        <w:fldChar w:fldCharType="begin"/>
-      </w:r>
-      <w:r>
-        <w:instrText xml:space="preserve"> SEQ Ilustración \* ARABIC </w:instrText>
-      </w:r>
-      <w:r>
-        <w:fldChar w:fldCharType="separate"/>
-      </w:r>
-      <w:r>
-        <w:rPr>
-          <w:noProof/>
-        </w:rPr>
-        <w:t>55</w:t>
-      </w:r>
-      <w:r>
-        <w:rPr>
-          <w:noProof/>
-        </w:rPr>
-        <w:fldChar w:fldCharType="end"/>
-      </w:r>
+      <w:fldSimple w:instr=" SEQ Ilustración \* ARABIC ">
+        <w:r>
+          <w:rPr>
+            <w:noProof/>
+          </w:rPr>
+          <w:t>55</w:t>
+        </w:r>
+      </w:fldSimple>
       <w:r>
         <w:t xml:space="preserve"> Instalación de </w:t>
       </w:r>
@@ -11930,7 +11225,7 @@
                     </pic:cNvPicPr>
                   </pic:nvPicPr>
                   <pic:blipFill>
-                    <a:blip r:embed="rId72">
+                    <a:blip r:embed="rId71">
                       <a:extLst>
                         <a:ext uri="{28A0092B-C50C-407E-A947-70E740481C1C}">
                           <a14:useLocalDpi xmlns:a14="http://schemas.microsoft.com/office/drawing/2010/main" val="0"/>
@@ -11969,27 +11264,14 @@
       <w:r>
         <w:t xml:space="preserve">Ilustración </w:t>
       </w:r>
-      <w:r>
-        <w:fldChar w:fldCharType="begin"/>
-      </w:r>
-      <w:r>
-        <w:instrText xml:space="preserve"> SEQ Ilustración \* ARABIC </w:instrText>
-      </w:r>
-      <w:r>
-        <w:fldChar w:fldCharType="separate"/>
-      </w:r>
-      <w:r>
-        <w:rPr>
-          <w:noProof/>
-        </w:rPr>
-        <w:t>56</w:t>
-      </w:r>
-      <w:r>
-        <w:rPr>
-          <w:noProof/>
-        </w:rPr>
-        <w:fldChar w:fldCharType="end"/>
-      </w:r>
+      <w:fldSimple w:instr=" SEQ Ilustración \* ARABIC ">
+        <w:r>
+          <w:rPr>
+            <w:noProof/>
+          </w:rPr>
+          <w:t>56</w:t>
+        </w:r>
+      </w:fldSimple>
       <w:r>
         <w:t xml:space="preserve"> Instalación de </w:t>
       </w:r>
@@ -12140,7 +11422,7 @@
                     </pic:cNvPicPr>
                   </pic:nvPicPr>
                   <pic:blipFill>
-                    <a:blip r:embed="rId73">
+                    <a:blip r:embed="rId72">
                       <a:extLst>
                         <a:ext uri="{28A0092B-C50C-407E-A947-70E740481C1C}">
                           <a14:useLocalDpi xmlns:a14="http://schemas.microsoft.com/office/drawing/2010/main" val="0"/>
@@ -12179,30 +11461,14 @@
       <w:r>
         <w:t xml:space="preserve">Ilustración </w:t>
       </w:r>
-      <w:r>
-        <w:fldChar w:fldCharType="begin"/>
-      </w:r>
-      <w:r>
-        <w:instrText xml:space="preserve"> SEQ Ilustración \* ARABI</w:instrText>
-      </w:r>
-      <w:r>
-        <w:instrText xml:space="preserve">C </w:instrText>
-      </w:r>
-      <w:r>
-        <w:fldChar w:fldCharType="separate"/>
-      </w:r>
-      <w:r>
-        <w:rPr>
-          <w:noProof/>
-        </w:rPr>
-        <w:t>57</w:t>
-      </w:r>
-      <w:r>
-        <w:rPr>
-          <w:noProof/>
-        </w:rPr>
-        <w:fldChar w:fldCharType="end"/>
-      </w:r>
+      <w:fldSimple w:instr=" SEQ Ilustración \* ARABIC ">
+        <w:r>
+          <w:rPr>
+            <w:noProof/>
+          </w:rPr>
+          <w:t>57</w:t>
+        </w:r>
+      </w:fldSimple>
       <w:r>
         <w:t xml:space="preserve"> Instalación de </w:t>
       </w:r>
@@ -12319,7 +11585,7 @@
                     </pic:cNvPicPr>
                   </pic:nvPicPr>
                   <pic:blipFill>
-                    <a:blip r:embed="rId74">
+                    <a:blip r:embed="rId73">
                       <a:extLst>
                         <a:ext uri="{28A0092B-C50C-407E-A947-70E740481C1C}">
                           <a14:useLocalDpi xmlns:a14="http://schemas.microsoft.com/office/drawing/2010/main" val="0"/>
@@ -12358,27 +11624,14 @@
       <w:r>
         <w:t xml:space="preserve">Ilustración </w:t>
       </w:r>
-      <w:r>
-        <w:fldChar w:fldCharType="begin"/>
-      </w:r>
-      <w:r>
-        <w:instrText xml:space="preserve"> SEQ Ilustración \* ARABIC </w:instrText>
-      </w:r>
-      <w:r>
-        <w:fldChar w:fldCharType="separate"/>
-      </w:r>
-      <w:r>
-        <w:rPr>
-          <w:noProof/>
-        </w:rPr>
-        <w:t>58</w:t>
-      </w:r>
-      <w:r>
-        <w:rPr>
-          <w:noProof/>
-        </w:rPr>
-        <w:fldChar w:fldCharType="end"/>
-      </w:r>
+      <w:fldSimple w:instr=" SEQ Ilustración \* ARABIC ">
+        <w:r>
+          <w:rPr>
+            <w:noProof/>
+          </w:rPr>
+          <w:t>58</w:t>
+        </w:r>
+      </w:fldSimple>
       <w:r>
         <w:t xml:space="preserve"> Instalación de </w:t>
       </w:r>
@@ -12635,7 +11888,7 @@
                     </pic:cNvPicPr>
                   </pic:nvPicPr>
                   <pic:blipFill>
-                    <a:blip r:embed="rId75">
+                    <a:blip r:embed="rId74">
                       <a:extLst>
                         <a:ext uri="{28A0092B-C50C-407E-A947-70E740481C1C}">
                           <a14:useLocalDpi xmlns:a14="http://schemas.microsoft.com/office/drawing/2010/main" val="0"/>
@@ -12674,27 +11927,14 @@
       <w:r>
         <w:t xml:space="preserve">Ilustración </w:t>
       </w:r>
-      <w:r>
-        <w:fldChar w:fldCharType="begin"/>
-      </w:r>
-      <w:r>
-        <w:instrText xml:space="preserve"> SEQ Ilustración \* ARABIC </w:instrText>
-      </w:r>
-      <w:r>
-        <w:fldChar w:fldCharType="separate"/>
-      </w:r>
-      <w:r>
-        <w:rPr>
-          <w:noProof/>
-        </w:rPr>
-        <w:t>59</w:t>
-      </w:r>
-      <w:r>
-        <w:rPr>
-          <w:noProof/>
-        </w:rPr>
-        <w:fldChar w:fldCharType="end"/>
-      </w:r>
+      <w:fldSimple w:instr=" SEQ Ilustración \* ARABIC ">
+        <w:r>
+          <w:rPr>
+            <w:noProof/>
+          </w:rPr>
+          <w:t>59</w:t>
+        </w:r>
+      </w:fldSimple>
       <w:r>
         <w:t xml:space="preserve"> Preparación del entorno - Carpeta de sitios web</w:t>
       </w:r>
@@ -12809,7 +12049,7 @@
                     </pic:cNvPicPr>
                   </pic:nvPicPr>
                   <pic:blipFill>
-                    <a:blip r:embed="rId76">
+                    <a:blip r:embed="rId75">
                       <a:extLst>
                         <a:ext uri="{28A0092B-C50C-407E-A947-70E740481C1C}">
                           <a14:useLocalDpi xmlns:a14="http://schemas.microsoft.com/office/drawing/2010/main" val="0"/>
@@ -12848,27 +12088,14 @@
       <w:r>
         <w:t xml:space="preserve">Ilustración </w:t>
       </w:r>
-      <w:r>
-        <w:fldChar w:fldCharType="begin"/>
-      </w:r>
-      <w:r>
-        <w:instrText xml:space="preserve"> SEQ Ilustración \* ARABIC </w:instrText>
-      </w:r>
-      <w:r>
-        <w:fldChar w:fldCharType="separate"/>
-      </w:r>
-      <w:r>
-        <w:rPr>
-          <w:noProof/>
-        </w:rPr>
-        <w:t>60</w:t>
-      </w:r>
-      <w:r>
-        <w:rPr>
-          <w:noProof/>
-        </w:rPr>
-        <w:fldChar w:fldCharType="end"/>
-      </w:r>
+      <w:fldSimple w:instr=" SEQ Ilustración \* ARABIC ">
+        <w:r>
+          <w:rPr>
+            <w:noProof/>
+          </w:rPr>
+          <w:t>60</w:t>
+        </w:r>
+      </w:fldSimple>
       <w:r>
         <w:t xml:space="preserve"> Crear configuración en </w:t>
       </w:r>
@@ -12925,7 +12152,7 @@
                     </pic:cNvPicPr>
                   </pic:nvPicPr>
                   <pic:blipFill>
-                    <a:blip r:embed="rId77">
+                    <a:blip r:embed="rId76">
                       <a:extLst>
                         <a:ext uri="{28A0092B-C50C-407E-A947-70E740481C1C}">
                           <a14:useLocalDpi xmlns:a14="http://schemas.microsoft.com/office/drawing/2010/main" val="0"/>
@@ -12964,27 +12191,14 @@
       <w:r>
         <w:t xml:space="preserve">Ilustración </w:t>
       </w:r>
-      <w:r>
-        <w:fldChar w:fldCharType="begin"/>
-      </w:r>
-      <w:r>
-        <w:instrText xml:space="preserve"> SEQ Ilustración \* ARABIC </w:instrText>
-      </w:r>
-      <w:r>
-        <w:fldChar w:fldCharType="separate"/>
-      </w:r>
-      <w:r>
-        <w:rPr>
-          <w:noProof/>
-        </w:rPr>
-        <w:t>61</w:t>
-      </w:r>
-      <w:r>
-        <w:rPr>
-          <w:noProof/>
-        </w:rPr>
-        <w:fldChar w:fldCharType="end"/>
-      </w:r>
+      <w:fldSimple w:instr=" SEQ Ilustración \* ARABIC ">
+        <w:r>
+          <w:rPr>
+            <w:noProof/>
+          </w:rPr>
+          <w:t>61</w:t>
+        </w:r>
+      </w:fldSimple>
       <w:r>
         <w:t xml:space="preserve"> Perfil de aplicaciones web</w:t>
       </w:r>
@@ -13173,7 +12387,7 @@
                     </pic:cNvPicPr>
                   </pic:nvPicPr>
                   <pic:blipFill>
-                    <a:blip r:embed="rId78">
+                    <a:blip r:embed="rId77">
                       <a:extLst>
                         <a:ext uri="{28A0092B-C50C-407E-A947-70E740481C1C}">
                           <a14:useLocalDpi xmlns:a14="http://schemas.microsoft.com/office/drawing/2010/main" val="0"/>
@@ -13212,27 +12426,14 @@
       <w:r>
         <w:t xml:space="preserve">Ilustración </w:t>
       </w:r>
-      <w:r>
-        <w:fldChar w:fldCharType="begin"/>
-      </w:r>
-      <w:r>
-        <w:instrText xml:space="preserve"> SEQ Ilustración \* ARABIC </w:instrText>
-      </w:r>
-      <w:r>
-        <w:fldChar w:fldCharType="separate"/>
-      </w:r>
-      <w:r>
-        <w:rPr>
-          <w:noProof/>
-        </w:rPr>
-        <w:t>62</w:t>
-      </w:r>
-      <w:r>
-        <w:rPr>
-          <w:noProof/>
-        </w:rPr>
-        <w:fldChar w:fldCharType="end"/>
-      </w:r>
+      <w:fldSimple w:instr=" SEQ Ilustración \* ARABIC ">
+        <w:r>
+          <w:rPr>
+            <w:noProof/>
+          </w:rPr>
+          <w:t>62</w:t>
+        </w:r>
+      </w:fldSimple>
       <w:r>
         <w:t xml:space="preserve"> Carpeta </w:t>
       </w:r>
@@ -13399,7 +12600,7 @@
                     </pic:cNvPicPr>
                   </pic:nvPicPr>
                   <pic:blipFill>
-                    <a:blip r:embed="rId79">
+                    <a:blip r:embed="rId78">
                       <a:extLst>
                         <a:ext uri="{28A0092B-C50C-407E-A947-70E740481C1C}">
                           <a14:useLocalDpi xmlns:a14="http://schemas.microsoft.com/office/drawing/2010/main" val="0"/>
@@ -13438,27 +12639,14 @@
       <w:r>
         <w:t xml:space="preserve">Ilustración </w:t>
       </w:r>
-      <w:r>
-        <w:fldChar w:fldCharType="begin"/>
-      </w:r>
-      <w:r>
-        <w:instrText xml:space="preserve"> SEQ Ilustración \* ARABIC </w:instrText>
-      </w:r>
-      <w:r>
-        <w:fldChar w:fldCharType="separate"/>
-      </w:r>
-      <w:r>
-        <w:rPr>
-          <w:noProof/>
-        </w:rPr>
-        <w:t>63</w:t>
-      </w:r>
-      <w:r>
-        <w:rPr>
-          <w:noProof/>
-        </w:rPr>
-        <w:fldChar w:fldCharType="end"/>
-      </w:r>
+      <w:fldSimple w:instr=" SEQ Ilustración \* ARABIC ">
+        <w:r>
+          <w:rPr>
+            <w:noProof/>
+          </w:rPr>
+          <w:t>63</w:t>
+        </w:r>
+      </w:fldSimple>
       <w:r>
         <w:t xml:space="preserve"> Archivo </w:t>
       </w:r>
@@ -13569,7 +12757,7 @@
                     </pic:cNvPicPr>
                   </pic:nvPicPr>
                   <pic:blipFill>
-                    <a:blip r:embed="rId80">
+                    <a:blip r:embed="rId79">
                       <a:extLst>
                         <a:ext uri="{28A0092B-C50C-407E-A947-70E740481C1C}">
                           <a14:useLocalDpi xmlns:a14="http://schemas.microsoft.com/office/drawing/2010/main" val="0"/>
@@ -13608,27 +12796,14 @@
       <w:r>
         <w:t xml:space="preserve">Ilustración </w:t>
       </w:r>
-      <w:r>
-        <w:fldChar w:fldCharType="begin"/>
-      </w:r>
-      <w:r>
-        <w:instrText xml:space="preserve"> SEQ Ilustración \* ARABIC </w:instrText>
-      </w:r>
-      <w:r>
-        <w:fldChar w:fldCharType="separate"/>
-      </w:r>
-      <w:r>
-        <w:rPr>
-          <w:noProof/>
-        </w:rPr>
-        <w:t>64</w:t>
-      </w:r>
-      <w:r>
-        <w:rPr>
-          <w:noProof/>
-        </w:rPr>
-        <w:fldChar w:fldCharType="end"/>
-      </w:r>
+      <w:fldSimple w:instr=" SEQ Ilustración \* ARABIC ">
+        <w:r>
+          <w:rPr>
+            <w:noProof/>
+          </w:rPr>
+          <w:t>64</w:t>
+        </w:r>
+      </w:fldSimple>
       <w:r>
         <w:t xml:space="preserve"> Agregar nuevo sitio web (</w:t>
       </w:r>
@@ -13695,7 +12870,7 @@
                     </pic:cNvPicPr>
                   </pic:nvPicPr>
                   <pic:blipFill>
-                    <a:blip r:embed="rId81">
+                    <a:blip r:embed="rId80">
                       <a:extLst>
                         <a:ext uri="{28A0092B-C50C-407E-A947-70E740481C1C}">
                           <a14:useLocalDpi xmlns:a14="http://schemas.microsoft.com/office/drawing/2010/main" val="0"/>
@@ -13734,27 +12909,14 @@
       <w:r>
         <w:t xml:space="preserve">Ilustración </w:t>
       </w:r>
-      <w:r>
-        <w:fldChar w:fldCharType="begin"/>
-      </w:r>
-      <w:r>
-        <w:instrText xml:space="preserve"> SEQ Ilustración \* ARABIC </w:instrText>
-      </w:r>
-      <w:r>
-        <w:fldChar w:fldCharType="separate"/>
-      </w:r>
-      <w:r>
-        <w:rPr>
-          <w:noProof/>
-        </w:rPr>
-        <w:t>65</w:t>
-      </w:r>
-      <w:r>
-        <w:rPr>
-          <w:noProof/>
-        </w:rPr>
-        <w:fldChar w:fldCharType="end"/>
-      </w:r>
+      <w:fldSimple w:instr=" SEQ Ilustración \* ARABIC ">
+        <w:r>
+          <w:rPr>
+            <w:noProof/>
+          </w:rPr>
+          <w:t>65</w:t>
+        </w:r>
+      </w:fldSimple>
       <w:r>
         <w:t xml:space="preserve"> Configuración de </w:t>
       </w:r>
@@ -13977,7 +13139,7 @@
                     </pic:cNvPicPr>
                   </pic:nvPicPr>
                   <pic:blipFill>
-                    <a:blip r:embed="rId82">
+                    <a:blip r:embed="rId81">
                       <a:extLst>
                         <a:ext uri="{28A0092B-C50C-407E-A947-70E740481C1C}">
                           <a14:useLocalDpi xmlns:a14="http://schemas.microsoft.com/office/drawing/2010/main" val="0"/>
@@ -14016,27 +13178,14 @@
       <w:r>
         <w:t xml:space="preserve">Ilustración </w:t>
       </w:r>
-      <w:r>
-        <w:fldChar w:fldCharType="begin"/>
-      </w:r>
-      <w:r>
-        <w:instrText xml:space="preserve"> SEQ Ilustración \* ARABIC </w:instrText>
-      </w:r>
-      <w:r>
-        <w:fldChar w:fldCharType="separate"/>
-      </w:r>
-      <w:r>
-        <w:rPr>
-          <w:noProof/>
-        </w:rPr>
-        <w:t>66</w:t>
-      </w:r>
-      <w:r>
-        <w:rPr>
-          <w:noProof/>
-        </w:rPr>
-        <w:fldChar w:fldCharType="end"/>
-      </w:r>
+      <w:fldSimple w:instr=" SEQ Ilustración \* ARABIC ">
+        <w:r>
+          <w:rPr>
+            <w:noProof/>
+          </w:rPr>
+          <w:t>66</w:t>
+        </w:r>
+      </w:fldSimple>
       <w:r>
         <w:t xml:space="preserve"> Carpeta de </w:t>
       </w:r>
@@ -14155,7 +13304,7 @@
                     </pic:cNvPicPr>
                   </pic:nvPicPr>
                   <pic:blipFill>
-                    <a:blip r:embed="rId83">
+                    <a:blip r:embed="rId82">
                       <a:extLst>
                         <a:ext uri="{28A0092B-C50C-407E-A947-70E740481C1C}">
                           <a14:useLocalDpi xmlns:a14="http://schemas.microsoft.com/office/drawing/2010/main" val="0"/>
@@ -14194,30 +13343,14 @@
       <w:r>
         <w:t xml:space="preserve">Ilustración </w:t>
       </w:r>
-      <w:r>
-        <w:fldChar w:fldCharType="begin"/>
-      </w:r>
-      <w:r>
-        <w:instrText xml:space="preserve"> SEQ Ilustración \* A</w:instrText>
-      </w:r>
-      <w:r>
-        <w:instrText xml:space="preserve">RABIC </w:instrText>
-      </w:r>
-      <w:r>
-        <w:fldChar w:fldCharType="separate"/>
-      </w:r>
-      <w:r>
-        <w:rPr>
-          <w:noProof/>
-        </w:rPr>
-        <w:t>67</w:t>
-      </w:r>
-      <w:r>
-        <w:rPr>
-          <w:noProof/>
-        </w:rPr>
-        <w:fldChar w:fldCharType="end"/>
-      </w:r>
+      <w:fldSimple w:instr=" SEQ Ilustración \* ARABIC ">
+        <w:r>
+          <w:rPr>
+            <w:noProof/>
+          </w:rPr>
+          <w:t>67</w:t>
+        </w:r>
+      </w:fldSimple>
       <w:r>
         <w:t xml:space="preserve"> Archivo </w:t>
       </w:r>
@@ -14396,7 +13529,7 @@
                     </pic:cNvPicPr>
                   </pic:nvPicPr>
                   <pic:blipFill>
-                    <a:blip r:embed="rId84">
+                    <a:blip r:embed="rId83">
                       <a:extLst>
                         <a:ext uri="{28A0092B-C50C-407E-A947-70E740481C1C}">
                           <a14:useLocalDpi xmlns:a14="http://schemas.microsoft.com/office/drawing/2010/main" val="0"/>
@@ -14435,27 +13568,14 @@
       <w:r>
         <w:t xml:space="preserve">Ilustración </w:t>
       </w:r>
-      <w:r>
-        <w:fldChar w:fldCharType="begin"/>
-      </w:r>
-      <w:r>
-        <w:instrText xml:space="preserve"> SEQ Ilustración \* ARABIC </w:instrText>
-      </w:r>
-      <w:r>
-        <w:fldChar w:fldCharType="separate"/>
-      </w:r>
-      <w:r>
-        <w:rPr>
-          <w:noProof/>
-        </w:rPr>
-        <w:t>68</w:t>
-      </w:r>
-      <w:r>
-        <w:rPr>
-          <w:noProof/>
-        </w:rPr>
-        <w:fldChar w:fldCharType="end"/>
-      </w:r>
+      <w:fldSimple w:instr=" SEQ Ilustración \* ARABIC ">
+        <w:r>
+          <w:rPr>
+            <w:noProof/>
+          </w:rPr>
+          <w:t>68</w:t>
+        </w:r>
+      </w:fldSimple>
       <w:r>
         <w:t xml:space="preserve"> Sitios web (Web)</w:t>
       </w:r>
@@ -14588,7 +13708,7 @@
                     </pic:cNvPicPr>
                   </pic:nvPicPr>
                   <pic:blipFill rotWithShape="1">
-                    <a:blip r:embed="rId85">
+                    <a:blip r:embed="rId84">
                       <a:extLst>
                         <a:ext uri="{28A0092B-C50C-407E-A947-70E740481C1C}">
                           <a14:useLocalDpi xmlns:a14="http://schemas.microsoft.com/office/drawing/2010/main" val="0"/>
@@ -14630,27 +13750,14 @@
       <w:r>
         <w:t xml:space="preserve">Ilustración </w:t>
       </w:r>
-      <w:r>
-        <w:fldChar w:fldCharType="begin"/>
-      </w:r>
-      <w:r>
-        <w:instrText xml:space="preserve"> SEQ Ilustración \* ARABIC </w:instrText>
-      </w:r>
-      <w:r>
-        <w:fldChar w:fldCharType="separate"/>
-      </w:r>
-      <w:r>
-        <w:rPr>
-          <w:noProof/>
-        </w:rPr>
-        <w:t>69</w:t>
-      </w:r>
-      <w:r>
-        <w:rPr>
-          <w:noProof/>
-        </w:rPr>
-        <w:fldChar w:fldCharType="end"/>
-      </w:r>
+      <w:fldSimple w:instr=" SEQ Ilustración \* ARABIC ">
+        <w:r>
+          <w:rPr>
+            <w:noProof/>
+          </w:rPr>
+          <w:t>69</w:t>
+        </w:r>
+      </w:fldSimple>
       <w:r>
         <w:t xml:space="preserve"> Archivo de configuración de </w:t>
       </w:r>
@@ -16547,7 +15654,7 @@
 </file>
 
 <file path=customXml/itemProps1.xml><?xml version="1.0" encoding="utf-8"?>
-<ds:datastoreItem xmlns:ds="http://schemas.openxmlformats.org/officeDocument/2006/customXml" ds:itemID="{DCC34C58-258D-430B-8EC4-AF6A2A38F8A3}">
+<ds:datastoreItem xmlns:ds="http://schemas.openxmlformats.org/officeDocument/2006/customXml" ds:itemID="{A22F349F-373A-455D-BCFF-BD206B52E48A}">
   <ds:schemaRefs>
     <ds:schemaRef ds:uri="http://schemas.openxmlformats.org/officeDocument/2006/bibliography"/>
   </ds:schemaRefs>

</xml_diff>